<commit_message>
buttons, glypicons, pulling text and boostrap
</commit_message>
<xml_diff>
--- a/ASP.net/ASPNET Intro.docx
+++ b/ASP.net/ASPNET Intro.docx
@@ -2750,7 +2750,6 @@
       </w:r>
     </w:p>
     <w:p>
-      <w:bookmarkStart w:id="0" w:name="_GoBack"/>
       <w:r>
         <w:rPr>
           <w:noProof/>
@@ -2792,25 +2791,1164 @@
           </wp:inline>
         </w:drawing>
       </w:r>
+    </w:p>
+    <w:p>
+      <w:r>
+        <w:t xml:space="preserve">Logoff is the action, Account is the ‘controller’. </w:t>
+      </w:r>
+      <w:proofErr w:type="spellStart"/>
+      <w:r>
+        <w:t>FormMethod.post</w:t>
+      </w:r>
+      <w:proofErr w:type="spellEnd"/>
+      <w:r>
+        <w:t xml:space="preserve"> is the HTTP method.</w:t>
+      </w:r>
+    </w:p>
+    <w:p>
+      <w:r>
+        <w:t>We can:</w:t>
+      </w:r>
+    </w:p>
+    <w:p/>
+    <w:p>
+      <w:pPr>
+        <w:rPr>
+          <w:b/>
+        </w:rPr>
+      </w:pPr>
+      <w:proofErr w:type="spellStart"/>
+      <w:r>
+        <w:rPr>
+          <w:b/>
+        </w:rPr>
+        <w:t>HTML.action</w:t>
+      </w:r>
+      <w:proofErr w:type="spellEnd"/>
+    </w:p>
+    <w:p>
+      <w:r>
+        <w:t>This allows you to return not views like the above, but return actual string as per some function</w:t>
+      </w:r>
+      <w:proofErr w:type="gramStart"/>
+      <w:r>
+        <w:t>..</w:t>
+      </w:r>
+      <w:proofErr w:type="gramEnd"/>
+    </w:p>
+    <w:p>
+      <w:proofErr w:type="spellStart"/>
+      <w:proofErr w:type="gramStart"/>
+      <w:r>
+        <w:t>Html.Action</w:t>
+      </w:r>
+      <w:proofErr w:type="spellEnd"/>
+      <w:r>
+        <w:t>(</w:t>
+      </w:r>
+      <w:proofErr w:type="gramEnd"/>
+      <w:r>
+        <w:t>“</w:t>
+      </w:r>
+      <w:proofErr w:type="spellStart"/>
+      <w:r>
+        <w:t>Serial”,”Home</w:t>
+      </w:r>
+      <w:proofErr w:type="spellEnd"/>
+      <w:r>
+        <w:t>”)</w:t>
+      </w:r>
+    </w:p>
+    <w:p>
+      <w:r>
+        <w:t>This calls the value of action Serial in home controller.</w:t>
+      </w:r>
+    </w:p>
+    <w:p>
+      <w:r>
+        <w:rPr>
+          <w:noProof/>
+          <w:lang w:eastAsia="en-AU"/>
+        </w:rPr>
+        <w:drawing>
+          <wp:inline distT="0" distB="0" distL="0" distR="0" wp14:anchorId="0683C933" wp14:editId="54E928D7">
+            <wp:extent cx="2133600" cy="266700"/>
+            <wp:effectExtent l="0" t="0" r="0" b="0"/>
+            <wp:docPr id="15" name="Picture 15"/>
+            <wp:cNvGraphicFramePr>
+              <a:graphicFrameLocks xmlns:a="http://schemas.openxmlformats.org/drawingml/2006/main" noChangeAspect="1"/>
+            </wp:cNvGraphicFramePr>
+            <a:graphic xmlns:a="http://schemas.openxmlformats.org/drawingml/2006/main">
+              <a:graphicData uri="http://schemas.openxmlformats.org/drawingml/2006/picture">
+                <pic:pic xmlns:pic="http://schemas.openxmlformats.org/drawingml/2006/picture">
+                  <pic:nvPicPr>
+                    <pic:cNvPr id="1" name=""/>
+                    <pic:cNvPicPr/>
+                  </pic:nvPicPr>
+                  <pic:blipFill>
+                    <a:blip r:embed="rId18"/>
+                    <a:stretch>
+                      <a:fillRect/>
+                    </a:stretch>
+                  </pic:blipFill>
+                  <pic:spPr>
+                    <a:xfrm>
+                      <a:off x="0" y="0"/>
+                      <a:ext cx="2133600" cy="266700"/>
+                    </a:xfrm>
+                    <a:prstGeom prst="rect">
+                      <a:avLst/>
+                    </a:prstGeom>
+                  </pic:spPr>
+                </pic:pic>
+              </a:graphicData>
+            </a:graphic>
+          </wp:inline>
+        </w:drawing>
+      </w:r>
+    </w:p>
+    <w:p>
+      <w:r>
+        <w:t>However Serial looks like this:</w:t>
+      </w:r>
+    </w:p>
+    <w:p>
+      <w:r>
+        <w:rPr>
+          <w:noProof/>
+          <w:lang w:eastAsia="en-AU"/>
+        </w:rPr>
+        <w:lastRenderedPageBreak/>
+        <w:drawing>
+          <wp:inline distT="0" distB="0" distL="0" distR="0" wp14:anchorId="47E10205" wp14:editId="7ECD4E8B">
+            <wp:extent cx="5731510" cy="2202815"/>
+            <wp:effectExtent l="0" t="0" r="2540" b="6985"/>
+            <wp:docPr id="17" name="Picture 17"/>
+            <wp:cNvGraphicFramePr>
+              <a:graphicFrameLocks xmlns:a="http://schemas.openxmlformats.org/drawingml/2006/main" noChangeAspect="1"/>
+            </wp:cNvGraphicFramePr>
+            <a:graphic xmlns:a="http://schemas.openxmlformats.org/drawingml/2006/main">
+              <a:graphicData uri="http://schemas.openxmlformats.org/drawingml/2006/picture">
+                <pic:pic xmlns:pic="http://schemas.openxmlformats.org/drawingml/2006/picture">
+                  <pic:nvPicPr>
+                    <pic:cNvPr id="1" name=""/>
+                    <pic:cNvPicPr/>
+                  </pic:nvPicPr>
+                  <pic:blipFill>
+                    <a:blip r:embed="rId19"/>
+                    <a:stretch>
+                      <a:fillRect/>
+                    </a:stretch>
+                  </pic:blipFill>
+                  <pic:spPr>
+                    <a:xfrm>
+                      <a:off x="0" y="0"/>
+                      <a:ext cx="5731510" cy="2202815"/>
+                    </a:xfrm>
+                    <a:prstGeom prst="rect">
+                      <a:avLst/>
+                    </a:prstGeom>
+                  </pic:spPr>
+                </pic:pic>
+              </a:graphicData>
+            </a:graphic>
+          </wp:inline>
+        </w:drawing>
+      </w:r>
+    </w:p>
+    <w:p>
+      <w:pPr>
+        <w:rPr>
+          <w:i/>
+        </w:rPr>
+      </w:pPr>
+      <w:r>
+        <w:rPr>
+          <w:i/>
+        </w:rPr>
+        <w:t xml:space="preserve">As a side note; you can only print </w:t>
+      </w:r>
+      <w:proofErr w:type="spellStart"/>
+      <w:r>
+        <w:rPr>
+          <w:i/>
+        </w:rPr>
+        <w:t>strngs</w:t>
+      </w:r>
+      <w:proofErr w:type="spellEnd"/>
+      <w:r>
+        <w:rPr>
+          <w:i/>
+        </w:rPr>
+        <w:t xml:space="preserve"> via the Content function.</w:t>
+      </w:r>
+    </w:p>
+    <w:p>
+      <w:pPr>
+        <w:rPr>
+          <w:i/>
+        </w:rPr>
+      </w:pPr>
+      <w:r>
+        <w:rPr>
+          <w:i/>
+        </w:rPr>
+        <w:t>So you can’t say return “</w:t>
+      </w:r>
+      <w:proofErr w:type="spellStart"/>
+      <w:r>
+        <w:rPr>
+          <w:i/>
+        </w:rPr>
+        <w:t>yadingus</w:t>
+      </w:r>
+      <w:proofErr w:type="spellEnd"/>
+      <w:r>
+        <w:rPr>
+          <w:i/>
+        </w:rPr>
+        <w:t xml:space="preserve">”. You have to say return </w:t>
+      </w:r>
+      <w:proofErr w:type="gramStart"/>
+      <w:r>
+        <w:rPr>
+          <w:i/>
+        </w:rPr>
+        <w:t>Content(</w:t>
+      </w:r>
+      <w:proofErr w:type="gramEnd"/>
+      <w:r>
+        <w:rPr>
+          <w:i/>
+        </w:rPr>
+        <w:t>“</w:t>
+      </w:r>
+      <w:proofErr w:type="spellStart"/>
+      <w:r>
+        <w:rPr>
+          <w:i/>
+        </w:rPr>
+        <w:t>yadingus</w:t>
+      </w:r>
+      <w:proofErr w:type="spellEnd"/>
+      <w:r>
+        <w:rPr>
+          <w:i/>
+        </w:rPr>
+        <w:t>”). This is because the whole function is of type ‘</w:t>
+      </w:r>
+      <w:proofErr w:type="spellStart"/>
+      <w:r>
+        <w:rPr>
+          <w:i/>
+        </w:rPr>
+        <w:t>actionresult</w:t>
+      </w:r>
+      <w:proofErr w:type="spellEnd"/>
+      <w:r>
+        <w:rPr>
+          <w:i/>
+        </w:rPr>
+        <w:t xml:space="preserve">’ and </w:t>
+      </w:r>
+      <w:proofErr w:type="spellStart"/>
+      <w:r>
+        <w:rPr>
+          <w:i/>
+        </w:rPr>
+        <w:t>actionresult</w:t>
+      </w:r>
+      <w:proofErr w:type="spellEnd"/>
+      <w:r>
+        <w:rPr>
+          <w:i/>
+        </w:rPr>
+        <w:t xml:space="preserve"> can’t return a string. It can return only another action redirect or a content.</w:t>
+      </w:r>
+    </w:p>
+    <w:p>
+      <w:r>
+        <w:t xml:space="preserve">That is; IF the parameter is ‘lower’ then it triggers </w:t>
+      </w:r>
+      <w:r>
+        <w:t xml:space="preserve">the string. If however the </w:t>
+      </w:r>
+      <w:proofErr w:type="spellStart"/>
+      <w:r>
+        <w:t>lettercase</w:t>
+      </w:r>
+      <w:proofErr w:type="spellEnd"/>
+      <w:r>
+        <w:t xml:space="preserve"> isn’t lower, (Or it’s null) it tries to return a page when it expects as string. (Yes it will literally print the html out).</w:t>
+      </w:r>
+    </w:p>
+    <w:p/>
+    <w:p>
+      <w:r>
+        <w:t xml:space="preserve">We have to pass the function the variable </w:t>
+      </w:r>
+      <w:proofErr w:type="spellStart"/>
+      <w:r>
+        <w:t>lettercase</w:t>
+      </w:r>
+      <w:proofErr w:type="spellEnd"/>
+      <w:r>
+        <w:t xml:space="preserve"> as an argument:</w:t>
+      </w:r>
+    </w:p>
+    <w:p>
+      <w:r>
+        <w:rPr>
+          <w:noProof/>
+          <w:lang w:eastAsia="en-AU"/>
+        </w:rPr>
+        <w:drawing>
+          <wp:inline distT="0" distB="0" distL="0" distR="0" wp14:anchorId="4D39F9BB" wp14:editId="24BE9AA2">
+            <wp:extent cx="4486275" cy="266700"/>
+            <wp:effectExtent l="0" t="0" r="9525" b="0"/>
+            <wp:docPr id="18" name="Picture 18"/>
+            <wp:cNvGraphicFramePr>
+              <a:graphicFrameLocks xmlns:a="http://schemas.openxmlformats.org/drawingml/2006/main" noChangeAspect="1"/>
+            </wp:cNvGraphicFramePr>
+            <a:graphic xmlns:a="http://schemas.openxmlformats.org/drawingml/2006/main">
+              <a:graphicData uri="http://schemas.openxmlformats.org/drawingml/2006/picture">
+                <pic:pic xmlns:pic="http://schemas.openxmlformats.org/drawingml/2006/picture">
+                  <pic:nvPicPr>
+                    <pic:cNvPr id="1" name=""/>
+                    <pic:cNvPicPr/>
+                  </pic:nvPicPr>
+                  <pic:blipFill>
+                    <a:blip r:embed="rId20"/>
+                    <a:stretch>
+                      <a:fillRect/>
+                    </a:stretch>
+                  </pic:blipFill>
+                  <pic:spPr>
+                    <a:xfrm>
+                      <a:off x="0" y="0"/>
+                      <a:ext cx="4486275" cy="266700"/>
+                    </a:xfrm>
+                    <a:prstGeom prst="rect">
+                      <a:avLst/>
+                    </a:prstGeom>
+                  </pic:spPr>
+                </pic:pic>
+              </a:graphicData>
+            </a:graphic>
+          </wp:inline>
+        </w:drawing>
+      </w:r>
+    </w:p>
+    <w:p/>
+    <w:p>
+      <w:pPr>
+        <w:rPr>
+          <w:b/>
+        </w:rPr>
+      </w:pPr>
+      <w:r>
+        <w:rPr>
+          <w:b/>
+        </w:rPr>
+        <w:t xml:space="preserve">Bundling and </w:t>
+      </w:r>
+      <w:proofErr w:type="spellStart"/>
+      <w:r>
+        <w:rPr>
+          <w:b/>
+        </w:rPr>
+        <w:t>minification</w:t>
+      </w:r>
+      <w:proofErr w:type="spellEnd"/>
+      <w:r>
+        <w:rPr>
+          <w:b/>
+        </w:rPr>
+        <w:t>?</w:t>
+      </w:r>
+    </w:p>
+    <w:p>
+      <w:r>
+        <w:t>Minifying seems to be a method to improve performance by shortening variable names and spaces.</w:t>
+      </w:r>
+    </w:p>
+    <w:p>
+      <w:r>
+        <w:t>Inside of the layout we see:</w:t>
+      </w:r>
+    </w:p>
+    <w:p>
+      <w:r>
+        <w:rPr>
+          <w:noProof/>
+          <w:lang w:eastAsia="en-AU"/>
+        </w:rPr>
+        <w:drawing>
+          <wp:inline distT="0" distB="0" distL="0" distR="0" wp14:anchorId="483594F4" wp14:editId="6BB19494">
+            <wp:extent cx="3067050" cy="504825"/>
+            <wp:effectExtent l="0" t="0" r="0" b="9525"/>
+            <wp:docPr id="19" name="Picture 19"/>
+            <wp:cNvGraphicFramePr>
+              <a:graphicFrameLocks xmlns:a="http://schemas.openxmlformats.org/drawingml/2006/main" noChangeAspect="1"/>
+            </wp:cNvGraphicFramePr>
+            <a:graphic xmlns:a="http://schemas.openxmlformats.org/drawingml/2006/main">
+              <a:graphicData uri="http://schemas.openxmlformats.org/drawingml/2006/picture">
+                <pic:pic xmlns:pic="http://schemas.openxmlformats.org/drawingml/2006/picture">
+                  <pic:nvPicPr>
+                    <pic:cNvPr id="1" name=""/>
+                    <pic:cNvPicPr/>
+                  </pic:nvPicPr>
+                  <pic:blipFill>
+                    <a:blip r:embed="rId21"/>
+                    <a:stretch>
+                      <a:fillRect/>
+                    </a:stretch>
+                  </pic:blipFill>
+                  <pic:spPr>
+                    <a:xfrm>
+                      <a:off x="0" y="0"/>
+                      <a:ext cx="3067050" cy="504825"/>
+                    </a:xfrm>
+                    <a:prstGeom prst="rect">
+                      <a:avLst/>
+                    </a:prstGeom>
+                  </pic:spPr>
+                </pic:pic>
+              </a:graphicData>
+            </a:graphic>
+          </wp:inline>
+        </w:drawing>
+      </w:r>
+    </w:p>
+    <w:p>
+      <w:r>
+        <w:br/>
+        <w:t>These are calling styles and bundles.</w:t>
+      </w:r>
+    </w:p>
+    <w:p>
+      <w:r>
+        <w:t>Where do they come from?</w:t>
+      </w:r>
+    </w:p>
+    <w:p>
+      <w:r>
+        <w:rPr>
+          <w:noProof/>
+          <w:lang w:eastAsia="en-AU"/>
+        </w:rPr>
+        <w:drawing>
+          <wp:inline distT="0" distB="0" distL="0" distR="0" wp14:anchorId="22280C28" wp14:editId="372765BF">
+            <wp:extent cx="1304925" cy="333375"/>
+            <wp:effectExtent l="0" t="0" r="9525" b="9525"/>
+            <wp:docPr id="20" name="Picture 20"/>
+            <wp:cNvGraphicFramePr>
+              <a:graphicFrameLocks xmlns:a="http://schemas.openxmlformats.org/drawingml/2006/main" noChangeAspect="1"/>
+            </wp:cNvGraphicFramePr>
+            <a:graphic xmlns:a="http://schemas.openxmlformats.org/drawingml/2006/main">
+              <a:graphicData uri="http://schemas.openxmlformats.org/drawingml/2006/picture">
+                <pic:pic xmlns:pic="http://schemas.openxmlformats.org/drawingml/2006/picture">
+                  <pic:nvPicPr>
+                    <pic:cNvPr id="1" name=""/>
+                    <pic:cNvPicPr/>
+                  </pic:nvPicPr>
+                  <pic:blipFill>
+                    <a:blip r:embed="rId22"/>
+                    <a:stretch>
+                      <a:fillRect/>
+                    </a:stretch>
+                  </pic:blipFill>
+                  <pic:spPr>
+                    <a:xfrm>
+                      <a:off x="0" y="0"/>
+                      <a:ext cx="1304925" cy="333375"/>
+                    </a:xfrm>
+                    <a:prstGeom prst="rect">
+                      <a:avLst/>
+                    </a:prstGeom>
+                  </pic:spPr>
+                </pic:pic>
+              </a:graphicData>
+            </a:graphic>
+          </wp:inline>
+        </w:drawing>
+      </w:r>
+    </w:p>
+    <w:p>
+      <w:r>
+        <w:t xml:space="preserve">Located in the same place as </w:t>
+      </w:r>
+      <w:proofErr w:type="spellStart"/>
+      <w:r>
+        <w:t>routeconfig</w:t>
+      </w:r>
+      <w:proofErr w:type="spellEnd"/>
+      <w:r>
+        <w:t xml:space="preserve">. </w:t>
+      </w:r>
+      <w:proofErr w:type="spellStart"/>
+      <w:r>
+        <w:t>Infact</w:t>
+      </w:r>
+      <w:proofErr w:type="spellEnd"/>
+      <w:r>
+        <w:t xml:space="preserve"> all the </w:t>
+      </w:r>
+      <w:proofErr w:type="spellStart"/>
+      <w:r>
+        <w:t>configs</w:t>
+      </w:r>
+      <w:proofErr w:type="spellEnd"/>
+      <w:r>
+        <w:t xml:space="preserve"> seem to be in the same place.</w:t>
+      </w:r>
+    </w:p>
+    <w:p>
+      <w:r>
+        <w:lastRenderedPageBreak/>
+        <w:tab/>
+      </w:r>
+      <w:r>
+        <w:rPr>
+          <w:noProof/>
+          <w:lang w:eastAsia="en-AU"/>
+        </w:rPr>
+        <w:drawing>
+          <wp:inline distT="0" distB="0" distL="0" distR="0" wp14:anchorId="7A63B0C2" wp14:editId="36933E84">
+            <wp:extent cx="2114550" cy="1028700"/>
+            <wp:effectExtent l="0" t="0" r="0" b="0"/>
+            <wp:docPr id="21" name="Picture 21"/>
+            <wp:cNvGraphicFramePr>
+              <a:graphicFrameLocks xmlns:a="http://schemas.openxmlformats.org/drawingml/2006/main" noChangeAspect="1"/>
+            </wp:cNvGraphicFramePr>
+            <a:graphic xmlns:a="http://schemas.openxmlformats.org/drawingml/2006/main">
+              <a:graphicData uri="http://schemas.openxmlformats.org/drawingml/2006/picture">
+                <pic:pic xmlns:pic="http://schemas.openxmlformats.org/drawingml/2006/picture">
+                  <pic:nvPicPr>
+                    <pic:cNvPr id="1" name=""/>
+                    <pic:cNvPicPr/>
+                  </pic:nvPicPr>
+                  <pic:blipFill>
+                    <a:blip r:embed="rId23"/>
+                    <a:stretch>
+                      <a:fillRect/>
+                    </a:stretch>
+                  </pic:blipFill>
+                  <pic:spPr>
+                    <a:xfrm>
+                      <a:off x="0" y="0"/>
+                      <a:ext cx="2114550" cy="1028700"/>
+                    </a:xfrm>
+                    <a:prstGeom prst="rect">
+                      <a:avLst/>
+                    </a:prstGeom>
+                  </pic:spPr>
+                </pic:pic>
+              </a:graphicData>
+            </a:graphic>
+          </wp:inline>
+        </w:drawing>
+      </w:r>
+    </w:p>
+    <w:p/>
+    <w:p>
+      <w:r>
+        <w:rPr>
+          <w:noProof/>
+          <w:lang w:eastAsia="en-AU"/>
+        </w:rPr>
+        <w:drawing>
+          <wp:inline distT="0" distB="0" distL="0" distR="0" wp14:anchorId="31304A4A" wp14:editId="2972EA1C">
+            <wp:extent cx="5476875" cy="1133475"/>
+            <wp:effectExtent l="0" t="0" r="9525" b="9525"/>
+            <wp:docPr id="22" name="Picture 22"/>
+            <wp:cNvGraphicFramePr>
+              <a:graphicFrameLocks xmlns:a="http://schemas.openxmlformats.org/drawingml/2006/main" noChangeAspect="1"/>
+            </wp:cNvGraphicFramePr>
+            <a:graphic xmlns:a="http://schemas.openxmlformats.org/drawingml/2006/main">
+              <a:graphicData uri="http://schemas.openxmlformats.org/drawingml/2006/picture">
+                <pic:pic xmlns:pic="http://schemas.openxmlformats.org/drawingml/2006/picture">
+                  <pic:nvPicPr>
+                    <pic:cNvPr id="1" name=""/>
+                    <pic:cNvPicPr/>
+                  </pic:nvPicPr>
+                  <pic:blipFill>
+                    <a:blip r:embed="rId24"/>
+                    <a:stretch>
+                      <a:fillRect/>
+                    </a:stretch>
+                  </pic:blipFill>
+                  <pic:spPr>
+                    <a:xfrm>
+                      <a:off x="0" y="0"/>
+                      <a:ext cx="5476875" cy="1133475"/>
+                    </a:xfrm>
+                    <a:prstGeom prst="rect">
+                      <a:avLst/>
+                    </a:prstGeom>
+                  </pic:spPr>
+                </pic:pic>
+              </a:graphicData>
+            </a:graphic>
+          </wp:inline>
+        </w:drawing>
+      </w:r>
+    </w:p>
+    <w:p>
+      <w:r>
+        <w:t xml:space="preserve">This </w:t>
+      </w:r>
+      <w:proofErr w:type="gramStart"/>
+      <w:r>
+        <w:t>Is</w:t>
+      </w:r>
+      <w:proofErr w:type="gramEnd"/>
+      <w:r>
+        <w:t xml:space="preserve"> how bundles are registered. Notice that the version is not specified, it’s left as a placeholder. This lets </w:t>
+      </w:r>
+      <w:proofErr w:type="spellStart"/>
+      <w:r>
+        <w:t>usupdate</w:t>
+      </w:r>
+      <w:proofErr w:type="spellEnd"/>
+      <w:r>
+        <w:t xml:space="preserve"> the bundle if we want and not have to change the code.</w:t>
+      </w:r>
+    </w:p>
+    <w:p>
+      <w:proofErr w:type="gramStart"/>
+      <w:r>
+        <w:t>The validate</w:t>
+      </w:r>
+      <w:proofErr w:type="gramEnd"/>
+      <w:r>
+        <w:t xml:space="preserve"> has a wild card at the end to cover extensions. .</w:t>
+      </w:r>
+      <w:proofErr w:type="spellStart"/>
+      <w:r>
+        <w:t>js</w:t>
+      </w:r>
+      <w:proofErr w:type="spellEnd"/>
+      <w:r>
+        <w:t xml:space="preserve"> and .</w:t>
+      </w:r>
+      <w:proofErr w:type="spellStart"/>
+      <w:r>
+        <w:t>unobtrsuivejs</w:t>
+      </w:r>
+      <w:proofErr w:type="spellEnd"/>
+      <w:r>
+        <w:t>.</w:t>
+      </w:r>
+    </w:p>
+    <w:p>
+      <w:pPr>
+        <w:rPr>
+          <w:u w:val="single"/>
+        </w:rPr>
+      </w:pPr>
+      <w:r>
+        <w:rPr>
+          <w:u w:val="single"/>
+        </w:rPr>
+        <w:t xml:space="preserve">Why do we want </w:t>
+      </w:r>
+      <w:proofErr w:type="gramStart"/>
+      <w:r>
+        <w:rPr>
+          <w:u w:val="single"/>
+        </w:rPr>
+        <w:t>bundles:</w:t>
+      </w:r>
+      <w:proofErr w:type="gramEnd"/>
+    </w:p>
+    <w:p>
+      <w:r>
+        <w:t>With bundles you can minify and non-minify files on the fly depending on if you’re in release mode or debug mode.</w:t>
+      </w:r>
+    </w:p>
+    <w:p>
+      <w:r>
+        <w:t xml:space="preserve">&gt;&gt; This has recently changed from the tutorial and </w:t>
+      </w:r>
+      <w:proofErr w:type="spellStart"/>
+      <w:r>
+        <w:t>wel’l</w:t>
+      </w:r>
+      <w:proofErr w:type="spellEnd"/>
+      <w:r>
+        <w:t xml:space="preserve"> ignore this section</w:t>
+      </w:r>
+    </w:p>
+    <w:p/>
+    <w:p>
+      <w:pPr>
+        <w:rPr>
+          <w:b/>
+        </w:rPr>
+      </w:pPr>
+      <w:proofErr w:type="spellStart"/>
+      <w:r>
+        <w:rPr>
+          <w:b/>
+        </w:rPr>
+        <w:t>BootSTRAP</w:t>
+      </w:r>
+      <w:proofErr w:type="spellEnd"/>
+    </w:p>
+    <w:p>
+      <w:r>
+        <w:rPr>
+          <w:noProof/>
+          <w:lang w:eastAsia="en-AU"/>
+        </w:rPr>
+        <w:drawing>
+          <wp:inline distT="0" distB="0" distL="0" distR="0" wp14:anchorId="604FC95D" wp14:editId="2B67F30F">
+            <wp:extent cx="5686425" cy="3362325"/>
+            <wp:effectExtent l="0" t="0" r="9525" b="9525"/>
+            <wp:docPr id="24" name="Picture 24"/>
+            <wp:cNvGraphicFramePr>
+              <a:graphicFrameLocks xmlns:a="http://schemas.openxmlformats.org/drawingml/2006/main" noChangeAspect="1"/>
+            </wp:cNvGraphicFramePr>
+            <a:graphic xmlns:a="http://schemas.openxmlformats.org/drawingml/2006/main">
+              <a:graphicData uri="http://schemas.openxmlformats.org/drawingml/2006/picture">
+                <pic:pic xmlns:pic="http://schemas.openxmlformats.org/drawingml/2006/picture">
+                  <pic:nvPicPr>
+                    <pic:cNvPr id="1" name=""/>
+                    <pic:cNvPicPr/>
+                  </pic:nvPicPr>
+                  <pic:blipFill>
+                    <a:blip r:embed="rId25"/>
+                    <a:stretch>
+                      <a:fillRect/>
+                    </a:stretch>
+                  </pic:blipFill>
+                  <pic:spPr>
+                    <a:xfrm>
+                      <a:off x="0" y="0"/>
+                      <a:ext cx="5686425" cy="3362325"/>
+                    </a:xfrm>
+                    <a:prstGeom prst="rect">
+                      <a:avLst/>
+                    </a:prstGeom>
+                  </pic:spPr>
+                </pic:pic>
+              </a:graphicData>
+            </a:graphic>
+          </wp:inline>
+        </w:drawing>
+      </w:r>
+    </w:p>
+    <w:p>
+      <w:r>
+        <w:t xml:space="preserve">Has a 12 </w:t>
+      </w:r>
+      <w:proofErr w:type="spellStart"/>
+      <w:r>
+        <w:t>collumn</w:t>
+      </w:r>
+      <w:proofErr w:type="spellEnd"/>
+      <w:r>
+        <w:t xml:space="preserve"> system</w:t>
+      </w:r>
+    </w:p>
+    <w:p>
+      <w:r>
+        <w:rPr>
+          <w:noProof/>
+          <w:lang w:eastAsia="en-AU"/>
+        </w:rPr>
+        <w:lastRenderedPageBreak/>
+        <w:drawing>
+          <wp:inline distT="0" distB="0" distL="0" distR="0" wp14:anchorId="2B4346E9" wp14:editId="6D098F01">
+            <wp:extent cx="5731510" cy="3068955"/>
+            <wp:effectExtent l="0" t="0" r="2540" b="0"/>
+            <wp:docPr id="25" name="Picture 25"/>
+            <wp:cNvGraphicFramePr>
+              <a:graphicFrameLocks xmlns:a="http://schemas.openxmlformats.org/drawingml/2006/main" noChangeAspect="1"/>
+            </wp:cNvGraphicFramePr>
+            <a:graphic xmlns:a="http://schemas.openxmlformats.org/drawingml/2006/main">
+              <a:graphicData uri="http://schemas.openxmlformats.org/drawingml/2006/picture">
+                <pic:pic xmlns:pic="http://schemas.openxmlformats.org/drawingml/2006/picture">
+                  <pic:nvPicPr>
+                    <pic:cNvPr id="1" name=""/>
+                    <pic:cNvPicPr/>
+                  </pic:nvPicPr>
+                  <pic:blipFill>
+                    <a:blip r:embed="rId26"/>
+                    <a:stretch>
+                      <a:fillRect/>
+                    </a:stretch>
+                  </pic:blipFill>
+                  <pic:spPr>
+                    <a:xfrm>
+                      <a:off x="0" y="0"/>
+                      <a:ext cx="5731510" cy="3068955"/>
+                    </a:xfrm>
+                    <a:prstGeom prst="rect">
+                      <a:avLst/>
+                    </a:prstGeom>
+                  </pic:spPr>
+                </pic:pic>
+              </a:graphicData>
+            </a:graphic>
+          </wp:inline>
+        </w:drawing>
+      </w:r>
+    </w:p>
+    <w:p>
+      <w:r>
+        <w:br/>
+      </w:r>
+      <w:proofErr w:type="gramStart"/>
+      <w:r>
+        <w:t>bootstrap</w:t>
+      </w:r>
+      <w:proofErr w:type="gramEnd"/>
+      <w:r>
+        <w:t xml:space="preserve"> organises all content into 12 horizontal boxes. IF the </w:t>
+      </w:r>
+      <w:proofErr w:type="spellStart"/>
+      <w:r>
+        <w:t>sceeen</w:t>
+      </w:r>
+      <w:proofErr w:type="spellEnd"/>
+      <w:r>
+        <w:t xml:space="preserve"> size decreases it puts the boxes vertically as per default.</w:t>
+      </w:r>
+    </w:p>
+    <w:p/>
+    <w:p>
+      <w:r>
+        <w:t>So bootstrap explains what this ‘col’ thing actually is; it’s a prebuilt class that’s prebuilt to react to mobile devices and device screen size changes naturally:</w:t>
+      </w:r>
+    </w:p>
+    <w:p>
+      <w:r>
+        <w:rPr>
+          <w:noProof/>
+          <w:lang w:eastAsia="en-AU"/>
+        </w:rPr>
+        <w:drawing>
+          <wp:inline distT="0" distB="0" distL="0" distR="0" wp14:anchorId="369410F2" wp14:editId="29CDA50E">
+            <wp:extent cx="5731510" cy="676275"/>
+            <wp:effectExtent l="0" t="0" r="2540" b="9525"/>
+            <wp:docPr id="26" name="Picture 26"/>
+            <wp:cNvGraphicFramePr>
+              <a:graphicFrameLocks xmlns:a="http://schemas.openxmlformats.org/drawingml/2006/main" noChangeAspect="1"/>
+            </wp:cNvGraphicFramePr>
+            <a:graphic xmlns:a="http://schemas.openxmlformats.org/drawingml/2006/main">
+              <a:graphicData uri="http://schemas.openxmlformats.org/drawingml/2006/picture">
+                <pic:pic xmlns:pic="http://schemas.openxmlformats.org/drawingml/2006/picture">
+                  <pic:nvPicPr>
+                    <pic:cNvPr id="1" name=""/>
+                    <pic:cNvPicPr/>
+                  </pic:nvPicPr>
+                  <pic:blipFill>
+                    <a:blip r:embed="rId27"/>
+                    <a:stretch>
+                      <a:fillRect/>
+                    </a:stretch>
+                  </pic:blipFill>
+                  <pic:spPr>
+                    <a:xfrm>
+                      <a:off x="0" y="0"/>
+                      <a:ext cx="5731510" cy="676275"/>
+                    </a:xfrm>
+                    <a:prstGeom prst="rect">
+                      <a:avLst/>
+                    </a:prstGeom>
+                  </pic:spPr>
+                </pic:pic>
+              </a:graphicData>
+            </a:graphic>
+          </wp:inline>
+        </w:drawing>
+      </w:r>
+    </w:p>
+    <w:p>
+      <w:r>
+        <w:t xml:space="preserve">Notice, we also added a button to the </w:t>
+      </w:r>
+      <w:proofErr w:type="spellStart"/>
+      <w:r>
+        <w:t>firstcollumn</w:t>
+      </w:r>
+      <w:proofErr w:type="spellEnd"/>
+      <w:r>
+        <w:t xml:space="preserve">. When </w:t>
+      </w:r>
+      <w:proofErr w:type="spellStart"/>
+      <w:r>
+        <w:t>defening</w:t>
+      </w:r>
+      <w:proofErr w:type="spellEnd"/>
+      <w:r>
+        <w:t xml:space="preserve"> a class for these elements you can just keep pressing spacebar and added new class names.</w:t>
+      </w:r>
+    </w:p>
+    <w:p>
+      <w:r>
+        <w:t xml:space="preserve">For instance </w:t>
+      </w:r>
+      <w:proofErr w:type="spellStart"/>
+      <w:r>
+        <w:t>btn</w:t>
+      </w:r>
+      <w:proofErr w:type="spellEnd"/>
+      <w:r>
+        <w:t xml:space="preserve"> is the first class, </w:t>
+      </w:r>
+      <w:proofErr w:type="spellStart"/>
+      <w:r>
+        <w:t>btm</w:t>
+      </w:r>
+      <w:proofErr w:type="spellEnd"/>
+      <w:r>
+        <w:t xml:space="preserve">-primary is the second, </w:t>
+      </w:r>
+      <w:proofErr w:type="spellStart"/>
+      <w:proofErr w:type="gramStart"/>
+      <w:r>
+        <w:t>btn</w:t>
+      </w:r>
+      <w:proofErr w:type="spellEnd"/>
+      <w:proofErr w:type="gramEnd"/>
+      <w:r>
+        <w:t>-large is the third.</w:t>
+      </w:r>
+    </w:p>
+    <w:p/>
+    <w:p>
+      <w:r>
+        <w:t>Similarly, we added a class in the CSS file for the whole website:</w:t>
+      </w:r>
+    </w:p>
+    <w:p>
+      <w:r>
+        <w:rPr>
+          <w:noProof/>
+          <w:lang w:eastAsia="en-AU"/>
+        </w:rPr>
+        <w:drawing>
+          <wp:inline distT="0" distB="0" distL="0" distR="0" wp14:anchorId="7EEFFAC4" wp14:editId="2DA073D4">
+            <wp:extent cx="2686050" cy="1819275"/>
+            <wp:effectExtent l="0" t="0" r="0" b="9525"/>
+            <wp:docPr id="27" name="Picture 27"/>
+            <wp:cNvGraphicFramePr>
+              <a:graphicFrameLocks xmlns:a="http://schemas.openxmlformats.org/drawingml/2006/main" noChangeAspect="1"/>
+            </wp:cNvGraphicFramePr>
+            <a:graphic xmlns:a="http://schemas.openxmlformats.org/drawingml/2006/main">
+              <a:graphicData uri="http://schemas.openxmlformats.org/drawingml/2006/picture">
+                <pic:pic xmlns:pic="http://schemas.openxmlformats.org/drawingml/2006/picture">
+                  <pic:nvPicPr>
+                    <pic:cNvPr id="1" name=""/>
+                    <pic:cNvPicPr/>
+                  </pic:nvPicPr>
+                  <pic:blipFill>
+                    <a:blip r:embed="rId28"/>
+                    <a:stretch>
+                      <a:fillRect/>
+                    </a:stretch>
+                  </pic:blipFill>
+                  <pic:spPr>
+                    <a:xfrm>
+                      <a:off x="0" y="0"/>
+                      <a:ext cx="2686050" cy="1819275"/>
+                    </a:xfrm>
+                    <a:prstGeom prst="rect">
+                      <a:avLst/>
+                    </a:prstGeom>
+                  </pic:spPr>
+                </pic:pic>
+              </a:graphicData>
+            </a:graphic>
+          </wp:inline>
+        </w:drawing>
+      </w:r>
+    </w:p>
+    <w:p>
+      <w:r>
+        <w:t>Site.CSS.</w:t>
+      </w:r>
+    </w:p>
+    <w:p>
+      <w:r>
+        <w:lastRenderedPageBreak/>
+        <w:t xml:space="preserve">And added a class that adds a 20px margin </w:t>
+      </w:r>
+      <w:proofErr w:type="spellStart"/>
+      <w:r>
+        <w:t>infront</w:t>
+      </w:r>
+      <w:proofErr w:type="spellEnd"/>
+      <w:r>
+        <w:t xml:space="preserve"> of everything.</w:t>
+      </w:r>
+    </w:p>
+    <w:p>
+      <w:r>
+        <w:br/>
+        <w:t xml:space="preserve">The website for </w:t>
+      </w:r>
+      <w:proofErr w:type="spellStart"/>
+      <w:r>
+        <w:t>boostrap</w:t>
+      </w:r>
+      <w:proofErr w:type="spellEnd"/>
+      <w:r>
+        <w:t xml:space="preserve"> is added to bookmarks that explains what a lot of these prebuilt classes do.</w:t>
+      </w:r>
+    </w:p>
+    <w:p>
+      <w:pPr>
+        <w:rPr>
+          <w:b/>
+        </w:rPr>
+      </w:pPr>
+      <w:r>
+        <w:rPr>
+          <w:b/>
+        </w:rPr>
+        <w:t>Glyphs:</w:t>
+      </w:r>
+    </w:p>
+    <w:p>
+      <w:r>
+        <w:t>Glyphs are icons that can be used; they are built into bootstrap:</w:t>
+      </w:r>
+    </w:p>
+    <w:p>
+      <w:bookmarkStart w:id="0" w:name="_GoBack"/>
+      <w:r>
+        <w:rPr>
+          <w:noProof/>
+          <w:lang w:eastAsia="en-AU"/>
+        </w:rPr>
+        <w:drawing>
+          <wp:inline distT="0" distB="0" distL="0" distR="0" wp14:anchorId="49ABE065" wp14:editId="261B049E">
+            <wp:extent cx="5731510" cy="2572385"/>
+            <wp:effectExtent l="0" t="0" r="2540" b="0"/>
+            <wp:docPr id="28" name="Picture 28"/>
+            <wp:cNvGraphicFramePr>
+              <a:graphicFrameLocks xmlns:a="http://schemas.openxmlformats.org/drawingml/2006/main" noChangeAspect="1"/>
+            </wp:cNvGraphicFramePr>
+            <a:graphic xmlns:a="http://schemas.openxmlformats.org/drawingml/2006/main">
+              <a:graphicData uri="http://schemas.openxmlformats.org/drawingml/2006/picture">
+                <pic:pic xmlns:pic="http://schemas.openxmlformats.org/drawingml/2006/picture">
+                  <pic:nvPicPr>
+                    <pic:cNvPr id="1" name=""/>
+                    <pic:cNvPicPr/>
+                  </pic:nvPicPr>
+                  <pic:blipFill>
+                    <a:blip r:embed="rId29"/>
+                    <a:stretch>
+                      <a:fillRect/>
+                    </a:stretch>
+                  </pic:blipFill>
+                  <pic:spPr>
+                    <a:xfrm>
+                      <a:off x="0" y="0"/>
+                      <a:ext cx="5731510" cy="2572385"/>
+                    </a:xfrm>
+                    <a:prstGeom prst="rect">
+                      <a:avLst/>
+                    </a:prstGeom>
+                  </pic:spPr>
+                </pic:pic>
+              </a:graphicData>
+            </a:graphic>
+          </wp:inline>
+        </w:drawing>
+      </w:r>
       <w:bookmarkEnd w:id="0"/>
     </w:p>
     <w:p>
       <w:r>
-        <w:t xml:space="preserve">Logoff is the action, Account is the ‘controller’. </w:t>
-      </w:r>
-      <w:proofErr w:type="spellStart"/>
-      <w:r>
-        <w:t>FormMethod.post</w:t>
-      </w:r>
-      <w:proofErr w:type="spellEnd"/>
-      <w:r>
-        <w:t xml:space="preserve"> is the HTTP method.</w:t>
-      </w:r>
-    </w:p>
-    <w:p>
-      <w:r>
-        <w:t>We can:</w:t>
-      </w:r>
+        <w:t xml:space="preserve">To use these </w:t>
+      </w:r>
+      <w:proofErr w:type="spellStart"/>
+      <w:r>
+        <w:t>glyphicons</w:t>
+      </w:r>
+      <w:proofErr w:type="spellEnd"/>
+      <w:r>
+        <w:t xml:space="preserve"> you create an empty span with the class </w:t>
+      </w:r>
+      <w:proofErr w:type="spellStart"/>
+      <w:r>
+        <w:t>Glyphicon</w:t>
+      </w:r>
+      <w:proofErr w:type="spellEnd"/>
+      <w:r>
+        <w:t xml:space="preserve"> &lt;</w:t>
+      </w:r>
+      <w:proofErr w:type="spellStart"/>
+      <w:r>
+        <w:t>glyphiconname</w:t>
+      </w:r>
+      <w:proofErr w:type="spellEnd"/>
+      <w:r>
+        <w:t>&gt;</w:t>
+      </w:r>
+    </w:p>
+    <w:p>
+      <w:r>
+        <w:t>Where the name is given above on the website:</w:t>
+      </w:r>
+    </w:p>
+    <w:p>
+      <w:r>
+        <w:rPr>
+          <w:noProof/>
+          <w:lang w:eastAsia="en-AU"/>
+        </w:rPr>
+        <w:drawing>
+          <wp:inline distT="0" distB="0" distL="0" distR="0" wp14:anchorId="7981D01A" wp14:editId="5E5EC316">
+            <wp:extent cx="3943350" cy="171450"/>
+            <wp:effectExtent l="0" t="0" r="0" b="0"/>
+            <wp:docPr id="29" name="Picture 29"/>
+            <wp:cNvGraphicFramePr>
+              <a:graphicFrameLocks xmlns:a="http://schemas.openxmlformats.org/drawingml/2006/main" noChangeAspect="1"/>
+            </wp:cNvGraphicFramePr>
+            <a:graphic xmlns:a="http://schemas.openxmlformats.org/drawingml/2006/main">
+              <a:graphicData uri="http://schemas.openxmlformats.org/drawingml/2006/picture">
+                <pic:pic xmlns:pic="http://schemas.openxmlformats.org/drawingml/2006/picture">
+                  <pic:nvPicPr>
+                    <pic:cNvPr id="1" name=""/>
+                    <pic:cNvPicPr/>
+                  </pic:nvPicPr>
+                  <pic:blipFill>
+                    <a:blip r:embed="rId30"/>
+                    <a:stretch>
+                      <a:fillRect/>
+                    </a:stretch>
+                  </pic:blipFill>
+                  <pic:spPr>
+                    <a:xfrm>
+                      <a:off x="0" y="0"/>
+                      <a:ext cx="3943350" cy="171450"/>
+                    </a:xfrm>
+                    <a:prstGeom prst="rect">
+                      <a:avLst/>
+                    </a:prstGeom>
+                  </pic:spPr>
+                </pic:pic>
+              </a:graphicData>
+            </a:graphic>
+          </wp:inline>
+        </w:drawing>
+      </w:r>
+    </w:p>
+    <w:p/>
+    <w:p/>
+    <w:p/>
+    <w:p>
+      <w:pPr>
+        <w:rPr>
+          <w:b/>
+        </w:rPr>
+      </w:pPr>
     </w:p>
     <w:p/>
     <w:p/>

</xml_diff>

<commit_message>
added header and some buttons
</commit_message>
<xml_diff>
--- a/ASP.net/ASPNET Intro.docx
+++ b/ASP.net/ASPNET Intro.docx
@@ -3819,7 +3819,6 @@
       </w:r>
     </w:p>
     <w:p>
-      <w:bookmarkStart w:id="0" w:name="_GoBack"/>
       <w:r>
         <w:rPr>
           <w:noProof/>
@@ -3861,7 +3860,6 @@
           </wp:inline>
         </w:drawing>
       </w:r>
-      <w:bookmarkEnd w:id="0"/>
     </w:p>
     <w:p>
       <w:r>
@@ -3940,16 +3938,349 @@
         </w:drawing>
       </w:r>
     </w:p>
+    <w:p>
+      <w:pPr>
+        <w:rPr>
+          <w:b/>
+        </w:rPr>
+      </w:pPr>
+      <w:r>
+        <w:rPr>
+          <w:b/>
+        </w:rPr>
+        <w:t xml:space="preserve">Some </w:t>
+      </w:r>
+      <w:proofErr w:type="spellStart"/>
+      <w:r>
+        <w:rPr>
+          <w:b/>
+        </w:rPr>
+        <w:t>boostrap</w:t>
+      </w:r>
+      <w:proofErr w:type="spellEnd"/>
+      <w:r>
+        <w:rPr>
+          <w:b/>
+        </w:rPr>
+        <w:t xml:space="preserve"> things:</w:t>
+      </w:r>
+    </w:p>
+    <w:p>
+      <w:r>
+        <w:t>&lt;div class = “row”&gt;</w:t>
+      </w:r>
+    </w:p>
+    <w:p>
+      <w:r>
+        <w:t xml:space="preserve">This seems to be each ‘row’ level thing. </w:t>
+      </w:r>
+      <w:r>
+        <w:t>Remember</w:t>
+      </w:r>
+      <w:r>
+        <w:t xml:space="preserve"> these things </w:t>
+      </w:r>
+      <w:r>
+        <w:t>are ALWAYS under each other, they never slide to the side.</w:t>
+      </w:r>
+    </w:p>
+    <w:p>
+      <w:r>
+        <w:t>&lt;/div&gt;</w:t>
+      </w:r>
+    </w:p>
+    <w:p/>
+    <w:p>
+      <w:pPr>
+        <w:rPr>
+          <w:rFonts w:ascii="Consolas" w:hAnsi="Consolas" w:cs="Consolas"/>
+          <w:color w:val="0000FF"/>
+          <w:sz w:val="19"/>
+          <w:szCs w:val="19"/>
+        </w:rPr>
+      </w:pPr>
+      <w:r>
+        <w:rPr>
+          <w:rFonts w:ascii="Consolas" w:hAnsi="Consolas" w:cs="Consolas"/>
+          <w:color w:val="0000FF"/>
+          <w:sz w:val="19"/>
+          <w:szCs w:val="19"/>
+        </w:rPr>
+        <w:t>&lt;</w:t>
+      </w:r>
+      <w:r>
+        <w:rPr>
+          <w:rFonts w:ascii="Consolas" w:hAnsi="Consolas" w:cs="Consolas"/>
+          <w:color w:val="800000"/>
+          <w:sz w:val="19"/>
+          <w:szCs w:val="19"/>
+        </w:rPr>
+        <w:t>div</w:t>
+      </w:r>
+      <w:r>
+        <w:rPr>
+          <w:rFonts w:ascii="Consolas" w:hAnsi="Consolas" w:cs="Consolas"/>
+          <w:color w:val="000000"/>
+          <w:sz w:val="19"/>
+          <w:szCs w:val="19"/>
+        </w:rPr>
+        <w:t xml:space="preserve"> </w:t>
+      </w:r>
+      <w:r>
+        <w:rPr>
+          <w:rFonts w:ascii="Consolas" w:hAnsi="Consolas" w:cs="Consolas"/>
+          <w:color w:val="FF0000"/>
+          <w:sz w:val="19"/>
+          <w:szCs w:val="19"/>
+        </w:rPr>
+        <w:t>class</w:t>
+      </w:r>
+      <w:r>
+        <w:rPr>
+          <w:rFonts w:ascii="Consolas" w:hAnsi="Consolas" w:cs="Consolas"/>
+          <w:color w:val="0000FF"/>
+          <w:sz w:val="19"/>
+          <w:szCs w:val="19"/>
+        </w:rPr>
+        <w:t>="col-lg-6 margin-top-20"&gt;</w:t>
+      </w:r>
+    </w:p>
+    <w:p>
+      <w:r>
+        <w:rPr>
+          <w:rFonts w:ascii="Consolas" w:hAnsi="Consolas" w:cs="Consolas"/>
+          <w:color w:val="0000FF"/>
+          <w:sz w:val="19"/>
+          <w:szCs w:val="19"/>
+        </w:rPr>
+        <w:t>Adds properties to the element that makes it auto resize, and align.</w:t>
+      </w:r>
+    </w:p>
+    <w:p/>
+    <w:p>
+      <w:r>
+        <w:t xml:space="preserve">All </w:t>
+      </w:r>
+      <w:proofErr w:type="spellStart"/>
+      <w:r>
+        <w:t>divs</w:t>
+      </w:r>
+      <w:proofErr w:type="spellEnd"/>
+      <w:r>
+        <w:t xml:space="preserve"> must be inside a parent container element.</w:t>
+      </w:r>
+    </w:p>
     <w:p/>
     <w:p/>
     <w:p/>
+    <w:p/>
     <w:p>
       <w:pPr>
         <w:rPr>
           <w:b/>
         </w:rPr>
       </w:pPr>
-    </w:p>
+      <w:r>
+        <w:rPr>
+          <w:b/>
+        </w:rPr>
+        <w:lastRenderedPageBreak/>
+        <w:t>Banners:</w:t>
+      </w:r>
+    </w:p>
+    <w:p>
+      <w:r>
+        <w:t xml:space="preserve">For a banner, we drag images into the content folder </w:t>
+      </w:r>
+      <w:proofErr w:type="gramStart"/>
+      <w:r>
+        <w:t>in  visual</w:t>
+      </w:r>
+      <w:proofErr w:type="gramEnd"/>
+      <w:r>
+        <w:t xml:space="preserve"> studio, and then drag and drop them in the code to insert it:</w:t>
+      </w:r>
+    </w:p>
+    <w:p>
+      <w:r>
+        <w:rPr>
+          <w:noProof/>
+          <w:lang w:eastAsia="en-AU"/>
+        </w:rPr>
+        <w:drawing>
+          <wp:inline distT="0" distB="0" distL="0" distR="0" wp14:anchorId="44092F2C" wp14:editId="4740026F">
+            <wp:extent cx="5731510" cy="918845"/>
+            <wp:effectExtent l="0" t="0" r="2540" b="0"/>
+            <wp:docPr id="16" name="Picture 16"/>
+            <wp:cNvGraphicFramePr>
+              <a:graphicFrameLocks xmlns:a="http://schemas.openxmlformats.org/drawingml/2006/main" noChangeAspect="1"/>
+            </wp:cNvGraphicFramePr>
+            <a:graphic xmlns:a="http://schemas.openxmlformats.org/drawingml/2006/main">
+              <a:graphicData uri="http://schemas.openxmlformats.org/drawingml/2006/picture">
+                <pic:pic xmlns:pic="http://schemas.openxmlformats.org/drawingml/2006/picture">
+                  <pic:nvPicPr>
+                    <pic:cNvPr id="1" name=""/>
+                    <pic:cNvPicPr/>
+                  </pic:nvPicPr>
+                  <pic:blipFill>
+                    <a:blip r:embed="rId31"/>
+                    <a:stretch>
+                      <a:fillRect/>
+                    </a:stretch>
+                  </pic:blipFill>
+                  <pic:spPr>
+                    <a:xfrm>
+                      <a:off x="0" y="0"/>
+                      <a:ext cx="5731510" cy="918845"/>
+                    </a:xfrm>
+                    <a:prstGeom prst="rect">
+                      <a:avLst/>
+                    </a:prstGeom>
+                  </pic:spPr>
+                </pic:pic>
+              </a:graphicData>
+            </a:graphic>
+          </wp:inline>
+        </w:drawing>
+      </w:r>
+    </w:p>
+    <w:p>
+      <w:r>
+        <w:t>Note the properties: Class=”</w:t>
+      </w:r>
+      <w:proofErr w:type="spellStart"/>
+      <w:r>
+        <w:t>img</w:t>
+      </w:r>
+      <w:proofErr w:type="spellEnd"/>
+      <w:r>
+        <w:t xml:space="preserve">-responsive </w:t>
+      </w:r>
+      <w:proofErr w:type="spellStart"/>
+      <w:r>
+        <w:t>center</w:t>
+      </w:r>
+      <w:proofErr w:type="spellEnd"/>
+      <w:r>
+        <w:t xml:space="preserve">-block” This is what allows it to automatically resize and to always be </w:t>
+      </w:r>
+      <w:proofErr w:type="spellStart"/>
+      <w:r>
+        <w:t>centered</w:t>
+      </w:r>
+      <w:proofErr w:type="spellEnd"/>
+      <w:r>
+        <w:t>.</w:t>
+      </w:r>
+    </w:p>
+    <w:p>
+      <w:pPr>
+        <w:rPr>
+          <w:noProof/>
+          <w:lang w:eastAsia="en-AU"/>
+        </w:rPr>
+      </w:pPr>
+      <w:r>
+        <w:rPr>
+          <w:noProof/>
+          <w:lang w:eastAsia="en-AU"/>
+        </w:rPr>
+        <w:drawing>
+          <wp:inline distT="0" distB="0" distL="0" distR="0" wp14:anchorId="7B344401" wp14:editId="1E645109">
+            <wp:extent cx="5731510" cy="2624455"/>
+            <wp:effectExtent l="0" t="0" r="2540" b="4445"/>
+            <wp:docPr id="23" name="Picture 23"/>
+            <wp:cNvGraphicFramePr>
+              <a:graphicFrameLocks xmlns:a="http://schemas.openxmlformats.org/drawingml/2006/main" noChangeAspect="1"/>
+            </wp:cNvGraphicFramePr>
+            <a:graphic xmlns:a="http://schemas.openxmlformats.org/drawingml/2006/main">
+              <a:graphicData uri="http://schemas.openxmlformats.org/drawingml/2006/picture">
+                <pic:pic xmlns:pic="http://schemas.openxmlformats.org/drawingml/2006/picture">
+                  <pic:nvPicPr>
+                    <pic:cNvPr id="1" name=""/>
+                    <pic:cNvPicPr/>
+                  </pic:nvPicPr>
+                  <pic:blipFill>
+                    <a:blip r:embed="rId32"/>
+                    <a:stretch>
+                      <a:fillRect/>
+                    </a:stretch>
+                  </pic:blipFill>
+                  <pic:spPr>
+                    <a:xfrm>
+                      <a:off x="0" y="0"/>
+                      <a:ext cx="5731510" cy="2624455"/>
+                    </a:xfrm>
+                    <a:prstGeom prst="rect">
+                      <a:avLst/>
+                    </a:prstGeom>
+                  </pic:spPr>
+                </pic:pic>
+              </a:graphicData>
+            </a:graphic>
+          </wp:inline>
+        </w:drawing>
+      </w:r>
+      <w:r>
+        <w:rPr>
+          <w:noProof/>
+          <w:lang w:eastAsia="en-AU"/>
+        </w:rPr>
+        <w:t xml:space="preserve"> </w:t>
+      </w:r>
+      <w:r>
+        <w:rPr>
+          <w:noProof/>
+          <w:lang w:eastAsia="en-AU"/>
+        </w:rPr>
+        <w:drawing>
+          <wp:inline distT="0" distB="0" distL="0" distR="0" wp14:anchorId="7053696A" wp14:editId="01730BD6">
+            <wp:extent cx="1360541" cy="2361062"/>
+            <wp:effectExtent l="0" t="0" r="0" b="1270"/>
+            <wp:docPr id="30" name="Picture 30"/>
+            <wp:cNvGraphicFramePr>
+              <a:graphicFrameLocks xmlns:a="http://schemas.openxmlformats.org/drawingml/2006/main" noChangeAspect="1"/>
+            </wp:cNvGraphicFramePr>
+            <a:graphic xmlns:a="http://schemas.openxmlformats.org/drawingml/2006/main">
+              <a:graphicData uri="http://schemas.openxmlformats.org/drawingml/2006/picture">
+                <pic:pic xmlns:pic="http://schemas.openxmlformats.org/drawingml/2006/picture">
+                  <pic:nvPicPr>
+                    <pic:cNvPr id="1" name=""/>
+                    <pic:cNvPicPr/>
+                  </pic:nvPicPr>
+                  <pic:blipFill>
+                    <a:blip r:embed="rId33"/>
+                    <a:stretch>
+                      <a:fillRect/>
+                    </a:stretch>
+                  </pic:blipFill>
+                  <pic:spPr>
+                    <a:xfrm>
+                      <a:off x="0" y="0"/>
+                      <a:ext cx="1364108" cy="2367252"/>
+                    </a:xfrm>
+                    <a:prstGeom prst="rect">
+                      <a:avLst/>
+                    </a:prstGeom>
+                  </pic:spPr>
+                </pic:pic>
+              </a:graphicData>
+            </a:graphic>
+          </wp:inline>
+        </w:drawing>
+      </w:r>
+      <w:bookmarkStart w:id="0" w:name="_GoBack"/>
+      <w:bookmarkEnd w:id="0"/>
+    </w:p>
+    <w:p>
+      <w:pPr>
+        <w:rPr>
+          <w:noProof/>
+          <w:lang w:eastAsia="en-AU"/>
+        </w:rPr>
+      </w:pPr>
+    </w:p>
+    <w:p/>
     <w:p/>
     <w:p/>
     <w:sectPr>

</xml_diff>

<commit_message>
fixed a bug, learned some stuff
</commit_message>
<xml_diff>
--- a/ASP.net/ASPNET Intro.docx
+++ b/ASP.net/ASPNET Intro.docx
@@ -2615,8 +2615,607 @@
     </w:p>
     <w:p/>
     <w:p>
-      <w:r>
+      <w:pPr>
+        <w:rPr>
+          <w:b/>
+        </w:rPr>
+      </w:pPr>
+      <w:r>
+        <w:rPr>
+          <w:b/>
+        </w:rPr>
         <w:lastRenderedPageBreak/>
+        <w:t>TEXT COLORS:</w:t>
+      </w:r>
+    </w:p>
+    <w:p>
+      <w:pPr>
+        <w:autoSpaceDE w:val="0"/>
+        <w:autoSpaceDN w:val="0"/>
+        <w:adjustRightInd w:val="0"/>
+        <w:spacing w:after="0" w:line="240" w:lineRule="auto"/>
+        <w:rPr>
+          <w:rFonts w:ascii="Consolas" w:hAnsi="Consolas" w:cs="Consolas"/>
+          <w:color w:val="000000"/>
+          <w:sz w:val="19"/>
+          <w:szCs w:val="19"/>
+        </w:rPr>
+      </w:pPr>
+      <w:r>
+        <w:rPr>
+          <w:rFonts w:ascii="Consolas" w:hAnsi="Consolas" w:cs="Consolas"/>
+          <w:color w:val="000000"/>
+          <w:sz w:val="19"/>
+          <w:szCs w:val="19"/>
+          <w:highlight w:val="yellow"/>
+        </w:rPr>
+        <w:t xml:space="preserve">@helper </w:t>
+      </w:r>
+      <w:proofErr w:type="spellStart"/>
+      <w:proofErr w:type="gramStart"/>
+      <w:r>
+        <w:rPr>
+          <w:rFonts w:ascii="Consolas" w:hAnsi="Consolas" w:cs="Consolas"/>
+          <w:color w:val="000000"/>
+          <w:sz w:val="19"/>
+          <w:szCs w:val="19"/>
+        </w:rPr>
+        <w:t>formatAmount</w:t>
+      </w:r>
+      <w:proofErr w:type="spellEnd"/>
+      <w:r>
+        <w:rPr>
+          <w:rFonts w:ascii="Consolas" w:hAnsi="Consolas" w:cs="Consolas"/>
+          <w:color w:val="000000"/>
+          <w:sz w:val="19"/>
+          <w:szCs w:val="19"/>
+        </w:rPr>
+        <w:t>(</w:t>
+      </w:r>
+      <w:proofErr w:type="gramEnd"/>
+      <w:r>
+        <w:rPr>
+          <w:rFonts w:ascii="Consolas" w:hAnsi="Consolas" w:cs="Consolas"/>
+          <w:color w:val="0000FF"/>
+          <w:sz w:val="19"/>
+          <w:szCs w:val="19"/>
+        </w:rPr>
+        <w:t>decimal</w:t>
+      </w:r>
+      <w:r>
+        <w:rPr>
+          <w:rFonts w:ascii="Consolas" w:hAnsi="Consolas" w:cs="Consolas"/>
+          <w:color w:val="000000"/>
+          <w:sz w:val="19"/>
+          <w:szCs w:val="19"/>
+        </w:rPr>
+        <w:t xml:space="preserve"> number)</w:t>
+      </w:r>
+    </w:p>
+    <w:p>
+      <w:pPr>
+        <w:autoSpaceDE w:val="0"/>
+        <w:autoSpaceDN w:val="0"/>
+        <w:adjustRightInd w:val="0"/>
+        <w:spacing w:after="0" w:line="240" w:lineRule="auto"/>
+        <w:rPr>
+          <w:rFonts w:ascii="Consolas" w:hAnsi="Consolas" w:cs="Consolas"/>
+          <w:color w:val="000000"/>
+          <w:sz w:val="19"/>
+          <w:szCs w:val="19"/>
+        </w:rPr>
+      </w:pPr>
+      <w:r>
+        <w:rPr>
+          <w:rFonts w:ascii="Consolas" w:hAnsi="Consolas" w:cs="Consolas"/>
+          <w:color w:val="000000"/>
+          <w:sz w:val="19"/>
+          <w:szCs w:val="19"/>
+        </w:rPr>
+        <w:t xml:space="preserve">        {</w:t>
+      </w:r>
+    </w:p>
+    <w:p>
+      <w:pPr>
+        <w:autoSpaceDE w:val="0"/>
+        <w:autoSpaceDN w:val="0"/>
+        <w:adjustRightInd w:val="0"/>
+        <w:spacing w:after="0" w:line="240" w:lineRule="auto"/>
+        <w:rPr>
+          <w:rFonts w:ascii="Consolas" w:hAnsi="Consolas" w:cs="Consolas"/>
+          <w:color w:val="000000"/>
+          <w:sz w:val="19"/>
+          <w:szCs w:val="19"/>
+        </w:rPr>
+      </w:pPr>
+      <w:proofErr w:type="spellStart"/>
+      <w:proofErr w:type="gramStart"/>
+      <w:r>
+        <w:rPr>
+          <w:rFonts w:ascii="Consolas" w:hAnsi="Consolas" w:cs="Consolas"/>
+          <w:color w:val="0000FF"/>
+          <w:sz w:val="19"/>
+          <w:szCs w:val="19"/>
+        </w:rPr>
+        <w:t>var</w:t>
+      </w:r>
+      <w:proofErr w:type="spellEnd"/>
+      <w:proofErr w:type="gramEnd"/>
+      <w:r>
+        <w:rPr>
+          <w:rFonts w:ascii="Consolas" w:hAnsi="Consolas" w:cs="Consolas"/>
+          <w:color w:val="000000"/>
+          <w:sz w:val="19"/>
+          <w:szCs w:val="19"/>
+        </w:rPr>
+        <w:t xml:space="preserve"> </w:t>
+      </w:r>
+      <w:proofErr w:type="spellStart"/>
+      <w:r>
+        <w:rPr>
+          <w:rFonts w:ascii="Consolas" w:hAnsi="Consolas" w:cs="Consolas"/>
+          <w:color w:val="000000"/>
+          <w:sz w:val="19"/>
+          <w:szCs w:val="19"/>
+        </w:rPr>
+        <w:t>color</w:t>
+      </w:r>
+      <w:proofErr w:type="spellEnd"/>
+      <w:r>
+        <w:rPr>
+          <w:rFonts w:ascii="Consolas" w:hAnsi="Consolas" w:cs="Consolas"/>
+          <w:color w:val="000000"/>
+          <w:sz w:val="19"/>
+          <w:szCs w:val="19"/>
+        </w:rPr>
+        <w:t xml:space="preserve"> = </w:t>
+      </w:r>
+      <w:r>
+        <w:rPr>
+          <w:rFonts w:ascii="Consolas" w:hAnsi="Consolas" w:cs="Consolas"/>
+          <w:color w:val="A31515"/>
+          <w:sz w:val="19"/>
+          <w:szCs w:val="19"/>
+        </w:rPr>
+        <w:t>"green"</w:t>
+      </w:r>
+      <w:r>
+        <w:rPr>
+          <w:rFonts w:ascii="Consolas" w:hAnsi="Consolas" w:cs="Consolas"/>
+          <w:color w:val="000000"/>
+          <w:sz w:val="19"/>
+          <w:szCs w:val="19"/>
+        </w:rPr>
+        <w:t>;</w:t>
+      </w:r>
+    </w:p>
+    <w:p>
+      <w:pPr>
+        <w:autoSpaceDE w:val="0"/>
+        <w:autoSpaceDN w:val="0"/>
+        <w:adjustRightInd w:val="0"/>
+        <w:spacing w:after="0" w:line="240" w:lineRule="auto"/>
+        <w:rPr>
+          <w:rFonts w:ascii="Consolas" w:hAnsi="Consolas" w:cs="Consolas"/>
+          <w:color w:val="000000"/>
+          <w:sz w:val="19"/>
+          <w:szCs w:val="19"/>
+        </w:rPr>
+      </w:pPr>
+      <w:proofErr w:type="gramStart"/>
+      <w:r>
+        <w:rPr>
+          <w:rFonts w:ascii="Consolas" w:hAnsi="Consolas" w:cs="Consolas"/>
+          <w:color w:val="0000FF"/>
+          <w:sz w:val="19"/>
+          <w:szCs w:val="19"/>
+        </w:rPr>
+        <w:t>if</w:t>
+      </w:r>
+      <w:proofErr w:type="gramEnd"/>
+      <w:r>
+        <w:rPr>
+          <w:rFonts w:ascii="Consolas" w:hAnsi="Consolas" w:cs="Consolas"/>
+          <w:color w:val="000000"/>
+          <w:sz w:val="19"/>
+          <w:szCs w:val="19"/>
+        </w:rPr>
+        <w:t xml:space="preserve"> (number &lt; 0)</w:t>
+      </w:r>
+    </w:p>
+    <w:p>
+      <w:pPr>
+        <w:autoSpaceDE w:val="0"/>
+        <w:autoSpaceDN w:val="0"/>
+        <w:adjustRightInd w:val="0"/>
+        <w:spacing w:after="0" w:line="240" w:lineRule="auto"/>
+        <w:rPr>
+          <w:rFonts w:ascii="Consolas" w:hAnsi="Consolas" w:cs="Consolas"/>
+          <w:color w:val="000000"/>
+          <w:sz w:val="19"/>
+          <w:szCs w:val="19"/>
+        </w:rPr>
+      </w:pPr>
+      <w:r>
+        <w:rPr>
+          <w:rFonts w:ascii="Consolas" w:hAnsi="Consolas" w:cs="Consolas"/>
+          <w:color w:val="000000"/>
+          <w:sz w:val="19"/>
+          <w:szCs w:val="19"/>
+        </w:rPr>
+        <w:t>{</w:t>
+      </w:r>
+    </w:p>
+    <w:p>
+      <w:pPr>
+        <w:autoSpaceDE w:val="0"/>
+        <w:autoSpaceDN w:val="0"/>
+        <w:adjustRightInd w:val="0"/>
+        <w:spacing w:after="0" w:line="240" w:lineRule="auto"/>
+        <w:rPr>
+          <w:rFonts w:ascii="Consolas" w:hAnsi="Consolas" w:cs="Consolas"/>
+          <w:color w:val="000000"/>
+          <w:sz w:val="19"/>
+          <w:szCs w:val="19"/>
+        </w:rPr>
+      </w:pPr>
+      <w:r>
+        <w:rPr>
+          <w:rFonts w:ascii="Consolas" w:hAnsi="Consolas" w:cs="Consolas"/>
+          <w:color w:val="000000"/>
+          <w:sz w:val="19"/>
+          <w:szCs w:val="19"/>
+        </w:rPr>
+        <w:t xml:space="preserve">    </w:t>
+      </w:r>
+      <w:proofErr w:type="spellStart"/>
+      <w:proofErr w:type="gramStart"/>
+      <w:r>
+        <w:rPr>
+          <w:rFonts w:ascii="Consolas" w:hAnsi="Consolas" w:cs="Consolas"/>
+          <w:color w:val="000000"/>
+          <w:sz w:val="19"/>
+          <w:szCs w:val="19"/>
+        </w:rPr>
+        <w:t>color</w:t>
+      </w:r>
+      <w:proofErr w:type="spellEnd"/>
+      <w:proofErr w:type="gramEnd"/>
+      <w:r>
+        <w:rPr>
+          <w:rFonts w:ascii="Consolas" w:hAnsi="Consolas" w:cs="Consolas"/>
+          <w:color w:val="000000"/>
+          <w:sz w:val="19"/>
+          <w:szCs w:val="19"/>
+        </w:rPr>
+        <w:t xml:space="preserve"> = </w:t>
+      </w:r>
+      <w:r>
+        <w:rPr>
+          <w:rFonts w:ascii="Consolas" w:hAnsi="Consolas" w:cs="Consolas"/>
+          <w:color w:val="A31515"/>
+          <w:sz w:val="19"/>
+          <w:szCs w:val="19"/>
+        </w:rPr>
+        <w:t>"red"</w:t>
+      </w:r>
+      <w:r>
+        <w:rPr>
+          <w:rFonts w:ascii="Consolas" w:hAnsi="Consolas" w:cs="Consolas"/>
+          <w:color w:val="000000"/>
+          <w:sz w:val="19"/>
+          <w:szCs w:val="19"/>
+        </w:rPr>
+        <w:t>;</w:t>
+      </w:r>
+    </w:p>
+    <w:p>
+      <w:pPr>
+        <w:autoSpaceDE w:val="0"/>
+        <w:autoSpaceDN w:val="0"/>
+        <w:adjustRightInd w:val="0"/>
+        <w:spacing w:after="0" w:line="240" w:lineRule="auto"/>
+        <w:rPr>
+          <w:rFonts w:ascii="Consolas" w:hAnsi="Consolas" w:cs="Consolas"/>
+          <w:color w:val="000000"/>
+          <w:sz w:val="19"/>
+          <w:szCs w:val="19"/>
+        </w:rPr>
+      </w:pPr>
+    </w:p>
+    <w:p>
+      <w:pPr>
+        <w:autoSpaceDE w:val="0"/>
+        <w:autoSpaceDN w:val="0"/>
+        <w:adjustRightInd w:val="0"/>
+        <w:spacing w:after="0" w:line="240" w:lineRule="auto"/>
+        <w:rPr>
+          <w:rFonts w:ascii="Consolas" w:hAnsi="Consolas" w:cs="Consolas"/>
+          <w:color w:val="000000"/>
+          <w:sz w:val="19"/>
+          <w:szCs w:val="19"/>
+        </w:rPr>
+      </w:pPr>
+      <w:r>
+        <w:rPr>
+          <w:rFonts w:ascii="Consolas" w:hAnsi="Consolas" w:cs="Consolas"/>
+          <w:color w:val="000000"/>
+          <w:sz w:val="19"/>
+          <w:szCs w:val="19"/>
+        </w:rPr>
+        <w:t>}</w:t>
+      </w:r>
+    </w:p>
+    <w:p>
+      <w:pPr>
+        <w:autoSpaceDE w:val="0"/>
+        <w:autoSpaceDN w:val="0"/>
+        <w:adjustRightInd w:val="0"/>
+        <w:spacing w:after="0" w:line="240" w:lineRule="auto"/>
+        <w:rPr>
+          <w:rFonts w:ascii="Consolas" w:hAnsi="Consolas" w:cs="Consolas"/>
+          <w:color w:val="000000"/>
+          <w:sz w:val="19"/>
+          <w:szCs w:val="19"/>
+        </w:rPr>
+      </w:pPr>
+    </w:p>
+    <w:p>
+      <w:pPr>
+        <w:autoSpaceDE w:val="0"/>
+        <w:autoSpaceDN w:val="0"/>
+        <w:adjustRightInd w:val="0"/>
+        <w:spacing w:after="0" w:line="240" w:lineRule="auto"/>
+        <w:rPr>
+          <w:rFonts w:ascii="Consolas" w:hAnsi="Consolas" w:cs="Consolas"/>
+          <w:color w:val="000000"/>
+          <w:sz w:val="19"/>
+          <w:szCs w:val="19"/>
+        </w:rPr>
+      </w:pPr>
+      <w:r>
+        <w:rPr>
+          <w:rFonts w:ascii="Consolas" w:hAnsi="Consolas" w:cs="Consolas"/>
+          <w:color w:val="000000"/>
+          <w:sz w:val="19"/>
+          <w:szCs w:val="19"/>
+        </w:rPr>
+        <w:t xml:space="preserve">    </w:t>
+      </w:r>
+      <w:r>
+        <w:rPr>
+          <w:rFonts w:ascii="Consolas" w:hAnsi="Consolas" w:cs="Consolas"/>
+          <w:color w:val="0000FF"/>
+          <w:sz w:val="19"/>
+          <w:szCs w:val="19"/>
+        </w:rPr>
+        <w:t>&lt;</w:t>
+      </w:r>
+      <w:r>
+        <w:rPr>
+          <w:rFonts w:ascii="Consolas" w:hAnsi="Consolas" w:cs="Consolas"/>
+          <w:color w:val="800000"/>
+          <w:sz w:val="19"/>
+          <w:szCs w:val="19"/>
+        </w:rPr>
+        <w:t>span</w:t>
+      </w:r>
+      <w:r>
+        <w:rPr>
+          <w:rFonts w:ascii="Consolas" w:hAnsi="Consolas" w:cs="Consolas"/>
+          <w:color w:val="000000"/>
+          <w:sz w:val="19"/>
+          <w:szCs w:val="19"/>
+        </w:rPr>
+        <w:t xml:space="preserve"> </w:t>
+      </w:r>
+      <w:r>
+        <w:rPr>
+          <w:rFonts w:ascii="Consolas" w:hAnsi="Consolas" w:cs="Consolas"/>
+          <w:color w:val="FF0000"/>
+          <w:sz w:val="19"/>
+          <w:szCs w:val="19"/>
+        </w:rPr>
+        <w:t>style</w:t>
+      </w:r>
+      <w:r>
+        <w:rPr>
+          <w:rFonts w:ascii="Consolas" w:hAnsi="Consolas" w:cs="Consolas"/>
+          <w:color w:val="0000FF"/>
+          <w:sz w:val="19"/>
+          <w:szCs w:val="19"/>
+        </w:rPr>
+        <w:t>="</w:t>
+      </w:r>
+      <w:proofErr w:type="spellStart"/>
+      <w:r>
+        <w:rPr>
+          <w:rFonts w:ascii="Consolas" w:hAnsi="Consolas" w:cs="Consolas"/>
+          <w:color w:val="0000FF"/>
+          <w:sz w:val="19"/>
+          <w:szCs w:val="19"/>
+        </w:rPr>
+        <w:t>color</w:t>
+      </w:r>
+      <w:proofErr w:type="spellEnd"/>
+      <w:r>
+        <w:rPr>
+          <w:rFonts w:ascii="Consolas" w:hAnsi="Consolas" w:cs="Consolas"/>
+          <w:color w:val="0000FF"/>
+          <w:sz w:val="19"/>
+          <w:szCs w:val="19"/>
+        </w:rPr>
+        <w:t>:</w:t>
+      </w:r>
+      <w:r>
+        <w:rPr>
+          <w:rFonts w:ascii="Consolas" w:hAnsi="Consolas" w:cs="Consolas"/>
+          <w:color w:val="000000"/>
+          <w:sz w:val="19"/>
+          <w:szCs w:val="19"/>
+          <w:highlight w:val="yellow"/>
+        </w:rPr>
+        <w:t>@</w:t>
+      </w:r>
+      <w:proofErr w:type="spellStart"/>
+      <w:r>
+        <w:rPr>
+          <w:rFonts w:ascii="Consolas" w:hAnsi="Consolas" w:cs="Consolas"/>
+          <w:color w:val="000000"/>
+          <w:sz w:val="19"/>
+          <w:szCs w:val="19"/>
+        </w:rPr>
+        <w:t>color</w:t>
+      </w:r>
+      <w:proofErr w:type="spellEnd"/>
+      <w:r>
+        <w:rPr>
+          <w:rFonts w:ascii="Consolas" w:hAnsi="Consolas" w:cs="Consolas"/>
+          <w:color w:val="0000FF"/>
+          <w:sz w:val="19"/>
+          <w:szCs w:val="19"/>
+        </w:rPr>
+        <w:t>"&gt;</w:t>
+      </w:r>
+      <w:proofErr w:type="gramStart"/>
+      <w:r>
+        <w:rPr>
+          <w:rFonts w:ascii="Consolas" w:hAnsi="Consolas" w:cs="Consolas"/>
+          <w:color w:val="000000"/>
+          <w:sz w:val="19"/>
+          <w:szCs w:val="19"/>
+          <w:highlight w:val="yellow"/>
+        </w:rPr>
+        <w:t>@</w:t>
+      </w:r>
+      <w:proofErr w:type="spellStart"/>
+      <w:r>
+        <w:rPr>
+          <w:rFonts w:ascii="Consolas" w:hAnsi="Consolas" w:cs="Consolas"/>
+          <w:color w:val="2B91AF"/>
+          <w:sz w:val="19"/>
+          <w:szCs w:val="19"/>
+        </w:rPr>
+        <w:t>String</w:t>
+      </w:r>
+      <w:r>
+        <w:rPr>
+          <w:rFonts w:ascii="Consolas" w:hAnsi="Consolas" w:cs="Consolas"/>
+          <w:color w:val="000000"/>
+          <w:sz w:val="19"/>
+          <w:szCs w:val="19"/>
+        </w:rPr>
+        <w:t>.Format</w:t>
+      </w:r>
+      <w:proofErr w:type="spellEnd"/>
+      <w:r>
+        <w:rPr>
+          <w:rFonts w:ascii="Consolas" w:hAnsi="Consolas" w:cs="Consolas"/>
+          <w:color w:val="000000"/>
+          <w:sz w:val="19"/>
+          <w:szCs w:val="19"/>
+        </w:rPr>
+        <w:t>(</w:t>
+      </w:r>
+      <w:proofErr w:type="gramEnd"/>
+      <w:r>
+        <w:rPr>
+          <w:rFonts w:ascii="Consolas" w:hAnsi="Consolas" w:cs="Consolas"/>
+          <w:color w:val="A31515"/>
+          <w:sz w:val="19"/>
+          <w:szCs w:val="19"/>
+        </w:rPr>
+        <w:t>"{0:c}"</w:t>
+      </w:r>
+      <w:r>
+        <w:rPr>
+          <w:rFonts w:ascii="Consolas" w:hAnsi="Consolas" w:cs="Consolas"/>
+          <w:color w:val="000000"/>
+          <w:sz w:val="19"/>
+          <w:szCs w:val="19"/>
+        </w:rPr>
+        <w:t>, number)</w:t>
+      </w:r>
+      <w:r>
+        <w:rPr>
+          <w:rFonts w:ascii="Consolas" w:hAnsi="Consolas" w:cs="Consolas"/>
+          <w:color w:val="0000FF"/>
+          <w:sz w:val="19"/>
+          <w:szCs w:val="19"/>
+        </w:rPr>
+        <w:t>&lt;/</w:t>
+      </w:r>
+      <w:r>
+        <w:rPr>
+          <w:rFonts w:ascii="Consolas" w:hAnsi="Consolas" w:cs="Consolas"/>
+          <w:color w:val="800000"/>
+          <w:sz w:val="19"/>
+          <w:szCs w:val="19"/>
+        </w:rPr>
+        <w:t>span</w:t>
+      </w:r>
+      <w:r>
+        <w:rPr>
+          <w:rFonts w:ascii="Consolas" w:hAnsi="Consolas" w:cs="Consolas"/>
+          <w:color w:val="0000FF"/>
+          <w:sz w:val="19"/>
+          <w:szCs w:val="19"/>
+        </w:rPr>
+        <w:t>&gt;</w:t>
+      </w:r>
+    </w:p>
+    <w:p>
+      <w:pPr>
+        <w:autoSpaceDE w:val="0"/>
+        <w:autoSpaceDN w:val="0"/>
+        <w:adjustRightInd w:val="0"/>
+        <w:spacing w:after="0" w:line="240" w:lineRule="auto"/>
+        <w:rPr>
+          <w:rFonts w:ascii="Consolas" w:hAnsi="Consolas" w:cs="Consolas"/>
+          <w:color w:val="000000"/>
+          <w:sz w:val="19"/>
+          <w:szCs w:val="19"/>
+        </w:rPr>
+      </w:pPr>
+    </w:p>
+    <w:p>
+      <w:pPr>
+        <w:rPr>
+          <w:rFonts w:ascii="Consolas" w:hAnsi="Consolas" w:cs="Consolas"/>
+          <w:color w:val="000000"/>
+          <w:sz w:val="19"/>
+          <w:szCs w:val="19"/>
+        </w:rPr>
+      </w:pPr>
+      <w:r>
+        <w:rPr>
+          <w:rFonts w:ascii="Consolas" w:hAnsi="Consolas" w:cs="Consolas"/>
+          <w:color w:val="000000"/>
+          <w:sz w:val="19"/>
+          <w:szCs w:val="19"/>
+        </w:rPr>
+        <w:t>}</w:t>
+      </w:r>
+    </w:p>
+    <w:p>
+      <w:pPr>
+        <w:rPr>
+          <w:rFonts w:ascii="Consolas" w:hAnsi="Consolas" w:cs="Consolas"/>
+          <w:color w:val="000000"/>
+          <w:sz w:val="19"/>
+          <w:szCs w:val="19"/>
+        </w:rPr>
+      </w:pPr>
+    </w:p>
+    <w:p>
+      <w:pPr>
+        <w:rPr>
+          <w:b/>
+        </w:rPr>
+      </w:pPr>
+    </w:p>
+    <w:p>
+      <w:r>
         <w:t>Another thing we can do is the “partial” section.</w:t>
       </w:r>
     </w:p>
@@ -2861,6 +3460,7 @@
     </w:p>
     <w:p>
       <w:r>
+        <w:lastRenderedPageBreak/>
         <w:t>This calls the value of action Serial in home controller.</w:t>
       </w:r>
     </w:p>
@@ -2918,7 +3518,6 @@
           <w:noProof/>
           <w:lang w:eastAsia="en-AU"/>
         </w:rPr>
-        <w:lastRenderedPageBreak/>
         <w:drawing>
           <wp:inline distT="0" distB="0" distL="0" distR="0" wp14:anchorId="47E10205" wp14:editId="7ECD4E8B">
             <wp:extent cx="5731510" cy="2202815"/>
@@ -4614,12 +5213,12 @@
       <w:pPr>
         <w:pStyle w:val="ListParagraph"/>
         <w:numPr>
-          <w:ilvl w:val="0"/>
+          <w:ilvl w:val="1"/>
           <w:numId w:val="1"/>
         </w:numPr>
       </w:pPr>
       <w:r>
-        <w:t>Create a controller which can act as a point where buttons can ‘call’ for the model.</w:t>
+        <w:t>(To make properties inside the model, right click-&gt;insert snipped-&gt;Prop)</w:t>
       </w:r>
     </w:p>
     <w:p>
@@ -4631,23 +5230,7 @@
         </w:numPr>
       </w:pPr>
       <w:r>
-        <w:t xml:space="preserve">On the </w:t>
-      </w:r>
-      <w:proofErr w:type="spellStart"/>
-      <w:r>
-        <w:t>actionresult</w:t>
-      </w:r>
-      <w:proofErr w:type="spellEnd"/>
-      <w:r>
-        <w:t xml:space="preserve"> of the controller create a view that displays </w:t>
-      </w:r>
-      <w:proofErr w:type="spellStart"/>
-      <w:r>
-        <w:t>theinformation</w:t>
-      </w:r>
-      <w:proofErr w:type="spellEnd"/>
-      <w:r>
-        <w:t>.</w:t>
+        <w:t>Create a controller which can act as a point where buttons can ‘call’ for the model.</w:t>
       </w:r>
     </w:p>
     <w:p>
@@ -4659,7 +5242,23 @@
         </w:numPr>
       </w:pPr>
       <w:r>
-        <w:t>The view will automatically be set to show the properties of the model (all properties).</w:t>
+        <w:t xml:space="preserve">On the </w:t>
+      </w:r>
+      <w:proofErr w:type="spellStart"/>
+      <w:r>
+        <w:t>actionresult</w:t>
+      </w:r>
+      <w:proofErr w:type="spellEnd"/>
+      <w:r>
+        <w:t xml:space="preserve"> of the controller create a view that displays </w:t>
+      </w:r>
+      <w:proofErr w:type="spellStart"/>
+      <w:r>
+        <w:t>theinformation</w:t>
+      </w:r>
+      <w:proofErr w:type="spellEnd"/>
+      <w:r>
+        <w:t>.</w:t>
       </w:r>
     </w:p>
     <w:p>
@@ -4671,229 +5270,27 @@
         </w:numPr>
       </w:pPr>
       <w:r>
-        <w:t xml:space="preserve">Link the button from index to call the controller’s </w:t>
-      </w:r>
-      <w:proofErr w:type="spellStart"/>
-      <w:r>
-        <w:t>url</w:t>
-      </w:r>
-      <w:proofErr w:type="spellEnd"/>
-      <w:r>
-        <w:t xml:space="preserve"> via @</w:t>
-      </w:r>
-      <w:proofErr w:type="spellStart"/>
-      <w:r>
-        <w:t>url.action</w:t>
-      </w:r>
-      <w:proofErr w:type="spellEnd"/>
-      <w:r>
-        <w:t>:</w:t>
+        <w:t>The view will automatically be set to show the properties of the model (all properties).</w:t>
       </w:r>
     </w:p>
     <w:p>
       <w:pPr>
         <w:pStyle w:val="ListParagraph"/>
-        <w:rPr>
-          <w:rFonts w:ascii="Consolas" w:hAnsi="Consolas" w:cs="Consolas"/>
-          <w:color w:val="0000FF"/>
-          <w:sz w:val="19"/>
-          <w:szCs w:val="19"/>
-        </w:rPr>
-      </w:pPr>
-      <w:r>
-        <w:rPr>
-          <w:rFonts w:ascii="Consolas" w:hAnsi="Consolas" w:cs="Consolas"/>
-          <w:color w:val="0000FF"/>
-          <w:sz w:val="19"/>
-          <w:szCs w:val="19"/>
-        </w:rPr>
-        <w:t>&lt;</w:t>
-      </w:r>
-      <w:r>
-        <w:rPr>
-          <w:rFonts w:ascii="Consolas" w:hAnsi="Consolas" w:cs="Consolas"/>
-          <w:color w:val="800000"/>
-          <w:sz w:val="19"/>
-          <w:szCs w:val="19"/>
-        </w:rPr>
-        <w:t>a</w:t>
-      </w:r>
-      <w:r>
-        <w:rPr>
-          <w:rFonts w:ascii="Consolas" w:hAnsi="Consolas" w:cs="Consolas"/>
-          <w:color w:val="000000"/>
-          <w:sz w:val="19"/>
-          <w:szCs w:val="19"/>
-        </w:rPr>
-        <w:t xml:space="preserve"> </w:t>
-      </w:r>
-      <w:proofErr w:type="spellStart"/>
-      <w:r>
-        <w:rPr>
-          <w:rFonts w:ascii="Consolas" w:hAnsi="Consolas" w:cs="Consolas"/>
-          <w:color w:val="FF0000"/>
-          <w:sz w:val="19"/>
-          <w:szCs w:val="19"/>
-        </w:rPr>
-        <w:t>href</w:t>
-      </w:r>
-      <w:proofErr w:type="spellEnd"/>
-      <w:r>
-        <w:rPr>
-          <w:rFonts w:ascii="Consolas" w:hAnsi="Consolas" w:cs="Consolas"/>
-          <w:color w:val="0000FF"/>
-          <w:sz w:val="19"/>
-          <w:szCs w:val="19"/>
-        </w:rPr>
-        <w:t>="</w:t>
-      </w:r>
-      <w:proofErr w:type="gramStart"/>
-      <w:r>
-        <w:rPr>
-          <w:rFonts w:ascii="Consolas" w:hAnsi="Consolas" w:cs="Consolas"/>
-          <w:color w:val="000000"/>
-          <w:sz w:val="19"/>
-          <w:szCs w:val="19"/>
-          <w:highlight w:val="yellow"/>
-        </w:rPr>
-        <w:t>@</w:t>
-      </w:r>
-      <w:proofErr w:type="spellStart"/>
-      <w:r>
-        <w:rPr>
-          <w:rFonts w:ascii="Consolas" w:hAnsi="Consolas" w:cs="Consolas"/>
-          <w:color w:val="000000"/>
-          <w:sz w:val="19"/>
-          <w:szCs w:val="19"/>
-        </w:rPr>
-        <w:t>Url.Action</w:t>
-      </w:r>
-      <w:proofErr w:type="spellEnd"/>
-      <w:r>
-        <w:rPr>
-          <w:rFonts w:ascii="Consolas" w:hAnsi="Consolas" w:cs="Consolas"/>
-          <w:color w:val="000000"/>
-          <w:sz w:val="19"/>
-          <w:szCs w:val="19"/>
-        </w:rPr>
-        <w:t>(</w:t>
-      </w:r>
-      <w:proofErr w:type="gramEnd"/>
-      <w:r>
-        <w:rPr>
-          <w:rFonts w:ascii="Consolas" w:hAnsi="Consolas" w:cs="Consolas"/>
-          <w:color w:val="A31515"/>
-          <w:sz w:val="19"/>
-          <w:szCs w:val="19"/>
-        </w:rPr>
-        <w:t>"Details"</w:t>
-      </w:r>
-      <w:r>
-        <w:rPr>
-          <w:rFonts w:ascii="Consolas" w:hAnsi="Consolas" w:cs="Consolas"/>
-          <w:color w:val="000000"/>
-          <w:sz w:val="19"/>
-          <w:szCs w:val="19"/>
-        </w:rPr>
-        <w:t>,</w:t>
-      </w:r>
-      <w:r>
-        <w:rPr>
-          <w:rFonts w:ascii="Consolas" w:hAnsi="Consolas" w:cs="Consolas"/>
-          <w:color w:val="A31515"/>
-          <w:sz w:val="19"/>
-          <w:szCs w:val="19"/>
-        </w:rPr>
-        <w:t>"</w:t>
-      </w:r>
-      <w:proofErr w:type="spellStart"/>
-      <w:r>
-        <w:rPr>
-          <w:rFonts w:ascii="Consolas" w:hAnsi="Consolas" w:cs="Consolas"/>
-          <w:color w:val="A31515"/>
-          <w:sz w:val="19"/>
-          <w:szCs w:val="19"/>
-        </w:rPr>
-        <w:t>CheckingAccount</w:t>
-      </w:r>
-      <w:proofErr w:type="spellEnd"/>
-      <w:r>
-        <w:rPr>
-          <w:rFonts w:ascii="Consolas" w:hAnsi="Consolas" w:cs="Consolas"/>
-          <w:color w:val="A31515"/>
-          <w:sz w:val="19"/>
-          <w:szCs w:val="19"/>
-        </w:rPr>
-        <w:t>"</w:t>
-      </w:r>
-      <w:r>
-        <w:rPr>
-          <w:rFonts w:ascii="Consolas" w:hAnsi="Consolas" w:cs="Consolas"/>
-          <w:color w:val="000000"/>
-          <w:sz w:val="19"/>
-          <w:szCs w:val="19"/>
-        </w:rPr>
-        <w:t>)</w:t>
-      </w:r>
-      <w:r>
-        <w:rPr>
-          <w:rFonts w:ascii="Consolas" w:hAnsi="Consolas" w:cs="Consolas"/>
-          <w:color w:val="0000FF"/>
-          <w:sz w:val="19"/>
-          <w:szCs w:val="19"/>
-        </w:rPr>
-        <w:t>"</w:t>
-      </w:r>
-    </w:p>
-    <w:p>
-      <w:pPr>
-        <w:rPr>
-          <w:rFonts w:ascii="Consolas" w:hAnsi="Consolas" w:cs="Consolas"/>
-          <w:color w:val="0000FF"/>
-          <w:sz w:val="19"/>
-          <w:szCs w:val="19"/>
-        </w:rPr>
-      </w:pPr>
-      <w:r>
-        <w:rPr>
-          <w:rFonts w:ascii="Consolas" w:hAnsi="Consolas" w:cs="Consolas"/>
-          <w:color w:val="0000FF"/>
-          <w:sz w:val="19"/>
-          <w:szCs w:val="19"/>
-        </w:rPr>
-        <w:t>The first parameter represents the function name in the controller</w:t>
-      </w:r>
-    </w:p>
-    <w:p>
-      <w:pPr>
-        <w:rPr>
-          <w:rFonts w:ascii="Consolas" w:hAnsi="Consolas" w:cs="Consolas"/>
-          <w:color w:val="0000FF"/>
-          <w:sz w:val="19"/>
-          <w:szCs w:val="19"/>
-        </w:rPr>
-      </w:pPr>
-      <w:r>
-        <w:rPr>
-          <w:rFonts w:ascii="Consolas" w:hAnsi="Consolas" w:cs="Consolas"/>
-          <w:color w:val="0000FF"/>
-          <w:sz w:val="19"/>
-          <w:szCs w:val="19"/>
-        </w:rPr>
-        <w:t>The second represents the controller itself:</w:t>
-      </w:r>
-    </w:p>
-    <w:p>
+        <w:numPr>
+          <w:ilvl w:val="1"/>
+          <w:numId w:val="1"/>
+        </w:numPr>
+      </w:pPr>
       <w:r>
         <w:rPr>
           <w:noProof/>
           <w:lang w:eastAsia="en-AU"/>
         </w:rPr>
         <w:drawing>
-          <wp:inline distT="0" distB="0" distL="0" distR="0" wp14:anchorId="6D9DC37B" wp14:editId="241FC962">
-            <wp:extent cx="3095625" cy="781050"/>
-            <wp:effectExtent l="0" t="0" r="9525" b="0"/>
-            <wp:docPr id="37" name="Picture 37"/>
+          <wp:inline distT="0" distB="0" distL="0" distR="0" wp14:anchorId="4A0EC4F5" wp14:editId="056CCBC0">
+            <wp:extent cx="5731510" cy="1355725"/>
+            <wp:effectExtent l="0" t="0" r="2540" b="0"/>
+            <wp:docPr id="34" name="Picture 34"/>
             <wp:cNvGraphicFramePr>
               <a:graphicFrameLocks xmlns:a="http://schemas.openxmlformats.org/drawingml/2006/main" noChangeAspect="1"/>
             </wp:cNvGraphicFramePr>
@@ -4913,7 +5310,7 @@
                   <pic:spPr>
                     <a:xfrm>
                       <a:off x="0" y="0"/>
-                      <a:ext cx="3095625" cy="781050"/>
+                      <a:ext cx="5731510" cy="1355725"/>
                     </a:xfrm>
                     <a:prstGeom prst="rect">
                       <a:avLst/>
@@ -4927,17 +5324,289 @@
       </w:r>
     </w:p>
     <w:p>
+      <w:pPr>
+        <w:pStyle w:val="ListParagraph"/>
+        <w:numPr>
+          <w:ilvl w:val="1"/>
+          <w:numId w:val="1"/>
+        </w:numPr>
+      </w:pPr>
+      <w:r>
+        <w:lastRenderedPageBreak/>
+        <w:t>With the view, and the @model thing, anything with @Model (note capital M) refers to the model that was passed to the view when it was called).</w:t>
+      </w:r>
+    </w:p>
+    <w:p>
+      <w:pPr>
+        <w:pStyle w:val="ListParagraph"/>
+        <w:numPr>
+          <w:ilvl w:val="0"/>
+          <w:numId w:val="1"/>
+        </w:numPr>
+      </w:pPr>
+      <w:r>
+        <w:t xml:space="preserve">Link the button from index to call the controller’s </w:t>
+      </w:r>
+      <w:proofErr w:type="spellStart"/>
+      <w:r>
+        <w:t>url</w:t>
+      </w:r>
+      <w:proofErr w:type="spellEnd"/>
+      <w:r>
+        <w:t xml:space="preserve"> via @</w:t>
+      </w:r>
+      <w:proofErr w:type="spellStart"/>
+      <w:r>
+        <w:t>url.action</w:t>
+      </w:r>
+      <w:proofErr w:type="spellEnd"/>
+      <w:r>
+        <w:t>:</w:t>
+      </w:r>
+    </w:p>
+    <w:p>
+      <w:pPr>
+        <w:pStyle w:val="ListParagraph"/>
+        <w:rPr>
+          <w:rFonts w:ascii="Consolas" w:hAnsi="Consolas" w:cs="Consolas"/>
+          <w:color w:val="0000FF"/>
+          <w:sz w:val="19"/>
+          <w:szCs w:val="19"/>
+        </w:rPr>
+      </w:pPr>
+      <w:r>
+        <w:rPr>
+          <w:rFonts w:ascii="Consolas" w:hAnsi="Consolas" w:cs="Consolas"/>
+          <w:color w:val="0000FF"/>
+          <w:sz w:val="19"/>
+          <w:szCs w:val="19"/>
+        </w:rPr>
+        <w:t>&lt;</w:t>
+      </w:r>
+      <w:r>
+        <w:rPr>
+          <w:rFonts w:ascii="Consolas" w:hAnsi="Consolas" w:cs="Consolas"/>
+          <w:color w:val="800000"/>
+          <w:sz w:val="19"/>
+          <w:szCs w:val="19"/>
+        </w:rPr>
+        <w:t>a</w:t>
+      </w:r>
+      <w:r>
+        <w:rPr>
+          <w:rFonts w:ascii="Consolas" w:hAnsi="Consolas" w:cs="Consolas"/>
+          <w:color w:val="000000"/>
+          <w:sz w:val="19"/>
+          <w:szCs w:val="19"/>
+        </w:rPr>
+        <w:t xml:space="preserve"> </w:t>
+      </w:r>
+      <w:proofErr w:type="spellStart"/>
+      <w:r>
+        <w:rPr>
+          <w:rFonts w:ascii="Consolas" w:hAnsi="Consolas" w:cs="Consolas"/>
+          <w:color w:val="FF0000"/>
+          <w:sz w:val="19"/>
+          <w:szCs w:val="19"/>
+        </w:rPr>
+        <w:t>href</w:t>
+      </w:r>
+      <w:proofErr w:type="spellEnd"/>
+      <w:r>
+        <w:rPr>
+          <w:rFonts w:ascii="Consolas" w:hAnsi="Consolas" w:cs="Consolas"/>
+          <w:color w:val="0000FF"/>
+          <w:sz w:val="19"/>
+          <w:szCs w:val="19"/>
+        </w:rPr>
+        <w:t>="</w:t>
+      </w:r>
+      <w:proofErr w:type="gramStart"/>
+      <w:r>
+        <w:rPr>
+          <w:rFonts w:ascii="Consolas" w:hAnsi="Consolas" w:cs="Consolas"/>
+          <w:color w:val="000000"/>
+          <w:sz w:val="19"/>
+          <w:szCs w:val="19"/>
+          <w:highlight w:val="yellow"/>
+        </w:rPr>
+        <w:t>@</w:t>
+      </w:r>
+      <w:proofErr w:type="spellStart"/>
+      <w:r>
+        <w:rPr>
+          <w:rFonts w:ascii="Consolas" w:hAnsi="Consolas" w:cs="Consolas"/>
+          <w:color w:val="000000"/>
+          <w:sz w:val="19"/>
+          <w:szCs w:val="19"/>
+        </w:rPr>
+        <w:t>Url.Action</w:t>
+      </w:r>
+      <w:proofErr w:type="spellEnd"/>
+      <w:r>
+        <w:rPr>
+          <w:rFonts w:ascii="Consolas" w:hAnsi="Consolas" w:cs="Consolas"/>
+          <w:color w:val="000000"/>
+          <w:sz w:val="19"/>
+          <w:szCs w:val="19"/>
+        </w:rPr>
+        <w:t>(</w:t>
+      </w:r>
+      <w:proofErr w:type="gramEnd"/>
+      <w:r>
+        <w:rPr>
+          <w:rFonts w:ascii="Consolas" w:hAnsi="Consolas" w:cs="Consolas"/>
+          <w:color w:val="A31515"/>
+          <w:sz w:val="19"/>
+          <w:szCs w:val="19"/>
+        </w:rPr>
+        <w:t>"Details"</w:t>
+      </w:r>
+      <w:r>
+        <w:rPr>
+          <w:rFonts w:ascii="Consolas" w:hAnsi="Consolas" w:cs="Consolas"/>
+          <w:color w:val="000000"/>
+          <w:sz w:val="19"/>
+          <w:szCs w:val="19"/>
+        </w:rPr>
+        <w:t>,</w:t>
+      </w:r>
+      <w:r>
+        <w:rPr>
+          <w:rFonts w:ascii="Consolas" w:hAnsi="Consolas" w:cs="Consolas"/>
+          <w:color w:val="A31515"/>
+          <w:sz w:val="19"/>
+          <w:szCs w:val="19"/>
+        </w:rPr>
+        <w:t>"</w:t>
+      </w:r>
+      <w:proofErr w:type="spellStart"/>
+      <w:r>
+        <w:rPr>
+          <w:rFonts w:ascii="Consolas" w:hAnsi="Consolas" w:cs="Consolas"/>
+          <w:color w:val="A31515"/>
+          <w:sz w:val="19"/>
+          <w:szCs w:val="19"/>
+        </w:rPr>
+        <w:t>CheckingAccount</w:t>
+      </w:r>
+      <w:proofErr w:type="spellEnd"/>
+      <w:r>
+        <w:rPr>
+          <w:rFonts w:ascii="Consolas" w:hAnsi="Consolas" w:cs="Consolas"/>
+          <w:color w:val="A31515"/>
+          <w:sz w:val="19"/>
+          <w:szCs w:val="19"/>
+        </w:rPr>
+        <w:t>"</w:t>
+      </w:r>
+      <w:r>
+        <w:rPr>
+          <w:rFonts w:ascii="Consolas" w:hAnsi="Consolas" w:cs="Consolas"/>
+          <w:color w:val="000000"/>
+          <w:sz w:val="19"/>
+          <w:szCs w:val="19"/>
+        </w:rPr>
+        <w:t>)</w:t>
+      </w:r>
+      <w:r>
+        <w:rPr>
+          <w:rFonts w:ascii="Consolas" w:hAnsi="Consolas" w:cs="Consolas"/>
+          <w:color w:val="0000FF"/>
+          <w:sz w:val="19"/>
+          <w:szCs w:val="19"/>
+        </w:rPr>
+        <w:t>"</w:t>
+      </w:r>
+    </w:p>
+    <w:p>
+      <w:pPr>
+        <w:rPr>
+          <w:rFonts w:ascii="Consolas" w:hAnsi="Consolas" w:cs="Consolas"/>
+          <w:color w:val="0000FF"/>
+          <w:sz w:val="19"/>
+          <w:szCs w:val="19"/>
+        </w:rPr>
+      </w:pPr>
+    </w:p>
+    <w:p>
+      <w:pPr>
+        <w:rPr>
+          <w:rFonts w:ascii="Consolas" w:hAnsi="Consolas" w:cs="Consolas"/>
+          <w:color w:val="0000FF"/>
+          <w:sz w:val="19"/>
+          <w:szCs w:val="19"/>
+        </w:rPr>
+      </w:pPr>
+      <w:r>
+        <w:rPr>
+          <w:rFonts w:ascii="Consolas" w:hAnsi="Consolas" w:cs="Consolas"/>
+          <w:color w:val="0000FF"/>
+          <w:sz w:val="19"/>
+          <w:szCs w:val="19"/>
+        </w:rPr>
+        <w:t>The first parameter represents the function name in the controller</w:t>
+      </w:r>
+    </w:p>
+    <w:p>
+      <w:pPr>
+        <w:rPr>
+          <w:rFonts w:ascii="Consolas" w:hAnsi="Consolas" w:cs="Consolas"/>
+          <w:color w:val="0000FF"/>
+          <w:sz w:val="19"/>
+          <w:szCs w:val="19"/>
+        </w:rPr>
+      </w:pPr>
+      <w:r>
+        <w:rPr>
+          <w:rFonts w:ascii="Consolas" w:hAnsi="Consolas" w:cs="Consolas"/>
+          <w:color w:val="0000FF"/>
+          <w:sz w:val="19"/>
+          <w:szCs w:val="19"/>
+        </w:rPr>
+        <w:t>The second represents the controller itself:</w:t>
+      </w:r>
+      <w:r>
+        <w:rPr>
+          <w:rFonts w:ascii="Consolas" w:hAnsi="Consolas" w:cs="Consolas"/>
+          <w:color w:val="0000FF"/>
+          <w:sz w:val="19"/>
+          <w:szCs w:val="19"/>
+        </w:rPr>
+        <w:t xml:space="preserve"> EXLUDE THE WORD “CONTROLLER” FROM THE NAME. NOTICE HOW </w:t>
+      </w:r>
+      <w:proofErr w:type="gramStart"/>
+      <w:r>
+        <w:rPr>
+          <w:rFonts w:ascii="Consolas" w:hAnsi="Consolas" w:cs="Consolas"/>
+          <w:color w:val="0000FF"/>
+          <w:sz w:val="19"/>
+          <w:szCs w:val="19"/>
+        </w:rPr>
+        <w:t>ITS</w:t>
+      </w:r>
+      <w:proofErr w:type="gramEnd"/>
+      <w:r>
+        <w:rPr>
+          <w:rFonts w:ascii="Consolas" w:hAnsi="Consolas" w:cs="Consolas"/>
+          <w:color w:val="0000FF"/>
+          <w:sz w:val="19"/>
+          <w:szCs w:val="19"/>
+        </w:rPr>
+        <w:t xml:space="preserve"> CHECKING ACCOUNT AND NOT CHECKING ACCOUNT CONTROLLER.</w:t>
+      </w:r>
+    </w:p>
+    <w:p>
       <w:r>
         <w:rPr>
           <w:noProof/>
           <w:lang w:eastAsia="en-AU"/>
         </w:rPr>
-        <w:lastRenderedPageBreak/>
         <w:drawing>
-          <wp:inline distT="0" distB="0" distL="0" distR="0" wp14:anchorId="3DADCAAA" wp14:editId="0BE61A19">
-            <wp:extent cx="5731510" cy="588010"/>
-            <wp:effectExtent l="0" t="0" r="2540" b="2540"/>
-            <wp:docPr id="38" name="Picture 38"/>
+          <wp:inline distT="0" distB="0" distL="0" distR="0" wp14:anchorId="6D9DC37B" wp14:editId="241FC962">
+            <wp:extent cx="3095625" cy="781050"/>
+            <wp:effectExtent l="0" t="0" r="9525" b="0"/>
+            <wp:docPr id="37" name="Picture 37"/>
             <wp:cNvGraphicFramePr>
               <a:graphicFrameLocks xmlns:a="http://schemas.openxmlformats.org/drawingml/2006/main" noChangeAspect="1"/>
             </wp:cNvGraphicFramePr>
@@ -4957,6 +5626,49 @@
                   <pic:spPr>
                     <a:xfrm>
                       <a:off x="0" y="0"/>
+                      <a:ext cx="3095625" cy="781050"/>
+                    </a:xfrm>
+                    <a:prstGeom prst="rect">
+                      <a:avLst/>
+                    </a:prstGeom>
+                  </pic:spPr>
+                </pic:pic>
+              </a:graphicData>
+            </a:graphic>
+          </wp:inline>
+        </w:drawing>
+      </w:r>
+    </w:p>
+    <w:p>
+      <w:r>
+        <w:rPr>
+          <w:noProof/>
+          <w:lang w:eastAsia="en-AU"/>
+        </w:rPr>
+        <w:drawing>
+          <wp:inline distT="0" distB="0" distL="0" distR="0" wp14:anchorId="3DADCAAA" wp14:editId="0BE61A19">
+            <wp:extent cx="5731510" cy="588010"/>
+            <wp:effectExtent l="0" t="0" r="2540" b="2540"/>
+            <wp:docPr id="38" name="Picture 38"/>
+            <wp:cNvGraphicFramePr>
+              <a:graphicFrameLocks xmlns:a="http://schemas.openxmlformats.org/drawingml/2006/main" noChangeAspect="1"/>
+            </wp:cNvGraphicFramePr>
+            <a:graphic xmlns:a="http://schemas.openxmlformats.org/drawingml/2006/main">
+              <a:graphicData uri="http://schemas.openxmlformats.org/drawingml/2006/picture">
+                <pic:pic xmlns:pic="http://schemas.openxmlformats.org/drawingml/2006/picture">
+                  <pic:nvPicPr>
+                    <pic:cNvPr id="1" name=""/>
+                    <pic:cNvPicPr/>
+                  </pic:nvPicPr>
+                  <pic:blipFill>
+                    <a:blip r:embed="rId42"/>
+                    <a:stretch>
+                      <a:fillRect/>
+                    </a:stretch>
+                  </pic:blipFill>
+                  <pic:spPr>
+                    <a:xfrm>
+                      <a:off x="0" y="0"/>
                       <a:ext cx="5731510" cy="588010"/>
                     </a:xfrm>
                     <a:prstGeom prst="rect">
@@ -4969,16 +5681,174 @@
           </wp:inline>
         </w:drawing>
       </w:r>
-      <w:bookmarkStart w:id="0" w:name="_GoBack"/>
-      <w:bookmarkEnd w:id="0"/>
+    </w:p>
+    <w:p/>
+    <w:p>
+      <w:r>
+        <w:t xml:space="preserve">In the view you can </w:t>
+      </w:r>
+      <w:proofErr w:type="spellStart"/>
+      <w:r>
+        <w:t>deifne</w:t>
+      </w:r>
+      <w:proofErr w:type="spellEnd"/>
+      <w:r>
+        <w:t xml:space="preserve"> the link to a model like so:</w:t>
+      </w:r>
+    </w:p>
+    <w:p>
+      <w:r>
+        <w:rPr>
+          <w:noProof/>
+          <w:lang w:eastAsia="en-AU"/>
+        </w:rPr>
+        <w:drawing>
+          <wp:inline distT="0" distB="0" distL="0" distR="0" wp14:anchorId="391AEAC1" wp14:editId="048AF0B2">
+            <wp:extent cx="5400675" cy="3619500"/>
+            <wp:effectExtent l="0" t="0" r="9525" b="0"/>
+            <wp:docPr id="39" name="Picture 39"/>
+            <wp:cNvGraphicFramePr>
+              <a:graphicFrameLocks xmlns:a="http://schemas.openxmlformats.org/drawingml/2006/main" noChangeAspect="1"/>
+            </wp:cNvGraphicFramePr>
+            <a:graphic xmlns:a="http://schemas.openxmlformats.org/drawingml/2006/main">
+              <a:graphicData uri="http://schemas.openxmlformats.org/drawingml/2006/picture">
+                <pic:pic xmlns:pic="http://schemas.openxmlformats.org/drawingml/2006/picture">
+                  <pic:nvPicPr>
+                    <pic:cNvPr id="1" name=""/>
+                    <pic:cNvPicPr/>
+                  </pic:nvPicPr>
+                  <pic:blipFill>
+                    <a:blip r:embed="rId43"/>
+                    <a:stretch>
+                      <a:fillRect/>
+                    </a:stretch>
+                  </pic:blipFill>
+                  <pic:spPr>
+                    <a:xfrm>
+                      <a:off x="0" y="0"/>
+                      <a:ext cx="5400675" cy="3619500"/>
+                    </a:xfrm>
+                    <a:prstGeom prst="rect">
+                      <a:avLst/>
+                    </a:prstGeom>
+                  </pic:spPr>
+                </pic:pic>
+              </a:graphicData>
+            </a:graphic>
+          </wp:inline>
+        </w:drawing>
+      </w:r>
     </w:p>
     <w:p/>
     <w:p/>
     <w:p/>
     <w:p/>
-    <w:p/>
-    <w:p/>
-    <w:p/>
+    <w:p>
+      <w:pPr>
+        <w:rPr>
+          <w:i/>
+        </w:rPr>
+      </w:pPr>
+      <w:r>
+        <w:rPr>
+          <w:i/>
+        </w:rPr>
+        <w:lastRenderedPageBreak/>
+        <w:t xml:space="preserve">When we last left off we had implemented the number 10 showing in our Mr Bean themed </w:t>
+      </w:r>
+      <w:proofErr w:type="spellStart"/>
+      <w:r>
+        <w:rPr>
+          <w:i/>
+        </w:rPr>
+        <w:t>youwin</w:t>
+      </w:r>
+      <w:proofErr w:type="spellEnd"/>
+      <w:r>
+        <w:rPr>
+          <w:i/>
+        </w:rPr>
+        <w:t xml:space="preserve"> </w:t>
+      </w:r>
+      <w:proofErr w:type="spellStart"/>
+      <w:r>
+        <w:rPr>
+          <w:i/>
+        </w:rPr>
+        <w:t>youlose</w:t>
+      </w:r>
+      <w:proofErr w:type="spellEnd"/>
+      <w:r>
+        <w:rPr>
+          <w:i/>
+        </w:rPr>
+        <w:t xml:space="preserve"> website.</w:t>
+      </w:r>
+    </w:p>
+    <w:p>
+      <w:pPr>
+        <w:rPr>
+          <w:i/>
+        </w:rPr>
+      </w:pPr>
+    </w:p>
+    <w:p>
+      <w:pPr>
+        <w:rPr>
+          <w:i/>
+        </w:rPr>
+      </w:pPr>
+      <w:r>
+        <w:rPr>
+          <w:i/>
+        </w:rPr>
+        <w:t xml:space="preserve">We also created methods inside the model to simulate the rolling logic, but can’t find any way to actually use them. It’s predicted that the view’s buttons would call </w:t>
+      </w:r>
+      <w:proofErr w:type="gramStart"/>
+      <w:r>
+        <w:rPr>
+          <w:i/>
+        </w:rPr>
+        <w:t>a</w:t>
+      </w:r>
+      <w:proofErr w:type="gramEnd"/>
+      <w:r>
+        <w:rPr>
+          <w:i/>
+        </w:rPr>
+        <w:t xml:space="preserve"> </w:t>
+      </w:r>
+      <w:proofErr w:type="spellStart"/>
+      <w:r>
+        <w:rPr>
+          <w:i/>
+        </w:rPr>
+        <w:t>url.action</w:t>
+      </w:r>
+      <w:proofErr w:type="spellEnd"/>
+      <w:r>
+        <w:rPr>
+          <w:i/>
+        </w:rPr>
+        <w:t xml:space="preserve"> on the controller that would then trigger the methods on the model; but perhaps not.</w:t>
+      </w:r>
+    </w:p>
+    <w:p>
+      <w:pPr>
+        <w:rPr>
+          <w:i/>
+        </w:rPr>
+      </w:pPr>
+    </w:p>
+    <w:p>
+      <w:pPr>
+        <w:rPr>
+          <w:i/>
+        </w:rPr>
+      </w:pPr>
+      <w:bookmarkStart w:id="0" w:name="_GoBack"/>
+      <w:bookmarkEnd w:id="0"/>
+    </w:p>
     <w:sectPr>
       <w:pgSz w:w="11906" w:h="16838"/>
       <w:pgMar w:top="1440" w:right="1440" w:bottom="1440" w:left="1440" w:header="708" w:footer="708" w:gutter="0"/>
@@ -5007,7 +5877,7 @@
         <w:rFonts w:hint="default"/>
       </w:rPr>
     </w:lvl>
-    <w:lvl w:ilvl="1" w:tplc="0C090019" w:tentative="1">
+    <w:lvl w:ilvl="1" w:tplc="0C090019">
       <w:start w:val="1"/>
       <w:numFmt w:val="lowerLetter"/>
       <w:lvlText w:val="%2."/>

</xml_diff>

<commit_message>
check if anytihng to commit
</commit_message>
<xml_diff>
--- a/ASP.net/ASPNET Intro.docx
+++ b/ASP.net/ASPNET Intro.docx
@@ -6336,10 +6336,12 @@
       <w:r>
         <w:t>View model</w:t>
       </w:r>
+    </w:p>
+    <w:p/>
+    <w:p>
       <w:bookmarkStart w:id="0" w:name="_GoBack"/>
       <w:bookmarkEnd w:id="0"/>
     </w:p>
-    <w:p/>
     <w:sectPr>
       <w:pgSz w:w="11906" w:h="16838"/>
       <w:pgMar w:top="1440" w:right="1440" w:bottom="1440" w:left="1440" w:header="708" w:footer="708" w:gutter="0"/>

</xml_diff>